<commit_message>
Updated based in comments of public review
</commit_message>
<xml_diff>
--- a/DOCUMENTS/20220822_hydraulic_prop_sandy_soil_Chile_Riveras_Silva_FINAL_NRM_Soil_systems.docx
+++ b/DOCUMENTS/20220822_hydraulic_prop_sandy_soil_Chile_Riveras_Silva_FINAL_NRM_Soil_systems.docx
@@ -579,75 +579,19 @@
         <w:rPr>
           <w:szCs w:val="18"/>
         </w:rPr>
-        <w:t xml:space="preserve">The O'Higgins Region, in central Chile, concentrates 40% of the country's maize production, </w:t>
-      </w:r>
-      <w:proofErr w:type="gramStart"/>
+        <w:t>The O'Higgins Region, in central Chile, concentrates 40% of the country's maize production, mainly under intensive tillage. This has generated soil physical degradation modifying</w:t>
+      </w:r>
       <w:r>
         <w:rPr>
           <w:szCs w:val="18"/>
         </w:rPr>
-        <w:t>mainly under</w:t>
-      </w:r>
-      <w:proofErr w:type="gramEnd"/>
+        <w:t xml:space="preserve"> </w:t>
+      </w:r>
       <w:r>
         <w:rPr>
           <w:szCs w:val="18"/>
         </w:rPr>
-        <w:t xml:space="preserve"> intensive tillage. This has generated soil physical degradation modifying</w:t>
-      </w:r>
-      <w:r>
-        <w:rPr>
-          <w:szCs w:val="18"/>
-        </w:rPr>
-        <w:t xml:space="preserve"> </w:t>
-      </w:r>
-      <w:r>
-        <w:rPr>
-          <w:szCs w:val="18"/>
-        </w:rPr>
-        <w:t xml:space="preserve">water movement on it, which vary even in short distances. In this study we wanted to evaluate the spatial variability of different physical and hydraulic properties and its relations of an Inceptisol under agricultural use. The study </w:t>
-      </w:r>
-      <w:proofErr w:type="gramStart"/>
-      <w:r>
-        <w:rPr>
-          <w:szCs w:val="18"/>
-        </w:rPr>
-        <w:t>was conducted</w:t>
-      </w:r>
-      <w:proofErr w:type="gramEnd"/>
-      <w:r>
-        <w:rPr>
-          <w:szCs w:val="18"/>
-        </w:rPr>
-        <w:t xml:space="preserve"> on a farm in central Chile, in a fallow-maize rotation under conventional tillage. Penetration resistance (PR) </w:t>
-      </w:r>
-      <w:proofErr w:type="gramStart"/>
-      <w:r>
-        <w:rPr>
-          <w:szCs w:val="18"/>
-        </w:rPr>
-        <w:t>was measured</w:t>
-      </w:r>
-      <w:proofErr w:type="gramEnd"/>
-      <w:r>
-        <w:rPr>
-          <w:szCs w:val="18"/>
-        </w:rPr>
-        <w:t xml:space="preserve"> using systematic sampling, defining areas of high and low PR, where soil samples were collected in-the-wheel-track (IT) and out-of-the-wheel-track (OT); and on Topsoil and Subsoil, establishing four treatments: IT-Topsoil, IT-Subsoil, OT-Topsoil, and OT-Subsoil. Organic matter (OM), texture, bulk density (BD), hydraulic conductivity (K) and hydrophobicity (R) </w:t>
-      </w:r>
-      <w:proofErr w:type="gramStart"/>
-      <w:r>
-        <w:rPr>
-          <w:szCs w:val="18"/>
-        </w:rPr>
-        <w:t>were measured</w:t>
-      </w:r>
-      <w:proofErr w:type="gramEnd"/>
-      <w:r>
-        <w:rPr>
-          <w:szCs w:val="18"/>
-        </w:rPr>
-        <w:t>. The soil order was Inceptisol with sandy-loam texture. PR ranged from 2</w:t>
+        <w:t>water movement on it, which vary even in short distances. In this study we wanted to evaluate the spatial variability of different physical and hydraulic properties and its relations of an Inceptisol under agricultural use. The study was conducted on a farm in central Chile, in a fallow-maize rotation under conventional tillage. Penetration resistance (PR) was measured using systematic sampling, defining areas of high and low PR, where soil samples were collected in-the-wheel-track (IT) and out-of-the-wheel-track (OT); and on Topsoil and Subsoil, establishing four treatments: IT-Topsoil, IT-Subsoil, OT-Topsoil, and OT-Subsoil. Organic matter (OM), texture, bulk density (BD), hydraulic conductivity (K) and hydrophobicity (R) were measured. The soil order was Inceptisol with sandy-loam texture. PR ranged from 2</w:t>
       </w:r>
       <w:r>
         <w:rPr>
@@ -708,21 +652,7 @@
         <w:rPr>
           <w:szCs w:val="18"/>
         </w:rPr>
-        <w:t xml:space="preserve">, being greater in depth, as tillage disturbs the topsoil stabilized during the season. A linear relationship </w:t>
-      </w:r>
-      <w:proofErr w:type="gramStart"/>
-      <w:r>
-        <w:rPr>
-          <w:szCs w:val="18"/>
-        </w:rPr>
-        <w:t>was found</w:t>
-      </w:r>
-      <w:proofErr w:type="gramEnd"/>
-      <w:r>
-        <w:rPr>
-          <w:szCs w:val="18"/>
-        </w:rPr>
-        <w:t xml:space="preserve"> between K and R, explaining differences between high and low PR sites</w:t>
+        <w:t>, being greater in depth, as tillage disturbs the topsoil stabilized during the season. A linear relationship was found between K and R, explaining differences between high and low PR sites</w:t>
       </w:r>
       <w:bookmarkEnd w:id="0"/>
       <w:r>
@@ -956,10 +886,7 @@
         <w:t xml:space="preserve">While Chile shares </w:t>
       </w:r>
       <w:r>
-        <w:t>with other Mediterranean regions</w:t>
-      </w:r>
-      <w:r>
-        <w:t xml:space="preserve"> </w:t>
+        <w:t xml:space="preserve">with other Mediterranean regions </w:t>
       </w:r>
       <w:r>
         <w:t xml:space="preserve">dominance of </w:t>
@@ -1408,16 +1335,21 @@
         <w:pStyle w:val="MDPI31text"/>
       </w:pPr>
       <w:r>
-        <w:t>The study was carried out during the 2013-2014 season on a 2.9 ha site belonging to an associate of the Cooperativa Campesina Intercomunal de Peumo (COOPEUMO), located at San Luis in the Central Valley of Chile, O'Higgins Region, Commune of Pichidegua (</w:t>
+        <w:t xml:space="preserve">The study was carried out during the 2013-2014 season on a 2.9 ha site belonging to an associate of the Cooperativa Campesina Intercomunal de Peumo (COOPEUMO), located at San Luis in the Central Valley of Chile, O'Higgins Region, Commune of </w:t>
+      </w:r>
+      <w:proofErr w:type="spellStart"/>
+      <w:r>
+        <w:t>Pichidegua</w:t>
+      </w:r>
+      <w:proofErr w:type="spellEnd"/>
+      <w:r>
+        <w:t xml:space="preserve"> (</w:t>
       </w:r>
       <w:r>
         <w:fldChar w:fldCharType="begin"/>
       </w:r>
       <w:r>
-        <w:instrText xml:space="preserve"> REF _Ref112254181 \h </w:instrText>
-      </w:r>
-      <w:r>
-        <w:instrText xml:space="preserve"> \* MERGEFORMAT </w:instrText>
+        <w:instrText xml:space="preserve"> REF _Ref112254181 \h  \* MERGEFORMAT </w:instrText>
       </w:r>
       <w:r>
         <w:fldChar w:fldCharType="separate"/>
@@ -1543,15 +1475,7 @@
         <w:fldChar w:fldCharType="end"/>
       </w:r>
       <w:r>
-        <w:t xml:space="preserve">. At the study site, long-term tillage and maize monoculture has been </w:t>
-      </w:r>
-      <w:proofErr w:type="gramStart"/>
-      <w:r>
-        <w:t>carried out</w:t>
-      </w:r>
-      <w:proofErr w:type="gramEnd"/>
-      <w:r>
-        <w:t xml:space="preserve"> (&gt; 15 y</w:t>
+        <w:t>. At the study site, long-term tillage and maize monoculture has been carried out (&gt; 15 y</w:t>
       </w:r>
       <w:r>
         <w:t>ear</w:t>
@@ -1791,15 +1715,7 @@
         <w:t>I</w:t>
       </w:r>
       <w:r>
-        <w:t xml:space="preserve">T) and outside-the-wheel-track (OT). Stubble and plant residues from the previous season </w:t>
-      </w:r>
-      <w:proofErr w:type="gramStart"/>
-      <w:r>
-        <w:t>are consumed</w:t>
-      </w:r>
-      <w:proofErr w:type="gramEnd"/>
-      <w:r>
-        <w:t xml:space="preserve"> by cattle through direct grazing and the remnant is incorporated to the soil.</w:t>
+        <w:t>T) and outside-the-wheel-track (OT). Stubble and plant residues from the previous season are consumed by cattle through direct grazing and the remnant is incorporated to the soil.</w:t>
       </w:r>
     </w:p>
     <w:p>
@@ -1816,31 +1732,7 @@
         <w:pStyle w:val="MDPI31text"/>
       </w:pPr>
       <w:r>
-        <w:t xml:space="preserve">In November 2013, with the maize crop in the eighth leaf, an initial diagnosis of the state of compaction of the study site </w:t>
-      </w:r>
-      <w:proofErr w:type="gramStart"/>
-      <w:r>
-        <w:t>was realized</w:t>
-      </w:r>
-      <w:proofErr w:type="gramEnd"/>
-      <w:r>
-        <w:t xml:space="preserve">. Soil penetration resistance (PR) </w:t>
-      </w:r>
-      <w:proofErr w:type="gramStart"/>
-      <w:r>
-        <w:t>was measured</w:t>
-      </w:r>
-      <w:proofErr w:type="gramEnd"/>
-      <w:r>
-        <w:t xml:space="preserve"> identifying areas of high and low PR (according to the 0-5 cm layer). In each zone, four experimental units of </w:t>
-      </w:r>
-      <w:proofErr w:type="gramStart"/>
-      <w:r>
-        <w:t>1</w:t>
-      </w:r>
-      <w:proofErr w:type="gramEnd"/>
-      <w:r>
-        <w:t xml:space="preserve"> m</w:t>
+        <w:t>In November 2013, with the maize crop in the eighth leaf, an initial diagnosis of the state of compaction of the study site was realized. Soil penetration resistance (PR) was measured identifying areas of high and low PR (according to the 0-5 cm layer). In each zone, four experimental units of 1 m</w:t>
       </w:r>
       <w:r>
         <w:rPr>
@@ -1855,29 +1747,13 @@
         <w:t xml:space="preserve"> </w:t>
       </w:r>
       <w:r>
-        <w:t xml:space="preserve">Within each experimental unit, the area relative to the passage of machinery </w:t>
-      </w:r>
-      <w:proofErr w:type="gramStart"/>
-      <w:r>
-        <w:t>was identified</w:t>
-      </w:r>
-      <w:proofErr w:type="gramEnd"/>
-      <w:r>
-        <w:t>, designating the in-the-wheel-track (</w:t>
+        <w:t>Within each experimental unit, the area relative to the passage of machinery was identified, designating the in-the-wheel-track (</w:t>
       </w:r>
       <w:r>
         <w:t>I</w:t>
       </w:r>
       <w:r>
-        <w:t xml:space="preserve">T) and outside-the-wheel-track (OT) treatments. Moreover, due to repeated handling over </w:t>
-      </w:r>
-      <w:proofErr w:type="gramStart"/>
-      <w:r>
-        <w:t>several</w:t>
-      </w:r>
-      <w:proofErr w:type="gramEnd"/>
-      <w:r>
-        <w:t xml:space="preserve"> seasons, based on visual characteristics and mechanical resistance, it was possible to identify the limit of the plow layer (approximately 30 cm), using </w:t>
+        <w:t xml:space="preserve">T) and outside-the-wheel-track (OT) treatments. Moreover, due to repeated handling over several seasons, based on visual characteristics and mechanical resistance, it was possible to identify the limit of the plow layer (approximately 30 cm), using </w:t>
       </w:r>
       <w:r>
         <w:t>these criteria</w:t>
@@ -1889,15 +1765,7 @@
         <w:t>four</w:t>
       </w:r>
       <w:r>
-        <w:t xml:space="preserve"> treatments </w:t>
-      </w:r>
-      <w:proofErr w:type="gramStart"/>
-      <w:r>
-        <w:t>were established</w:t>
-      </w:r>
-      <w:proofErr w:type="gramEnd"/>
-      <w:r>
-        <w:t xml:space="preserve">: T1: OT-Topsoil; T2: OT-Subsoil; T3: </w:t>
+        <w:t xml:space="preserve"> treatments were established: T1: OT-Topsoil; T2: OT-Subsoil; T3: </w:t>
       </w:r>
       <w:r>
         <w:t>I</w:t>
@@ -1909,34 +1777,13 @@
         <w:t>I</w:t>
       </w:r>
       <w:r>
-        <w:t xml:space="preserve">T-Subsoil. Hydraulic conductivity </w:t>
-      </w:r>
-      <w:proofErr w:type="gramStart"/>
-      <w:r>
-        <w:t>was measured</w:t>
-      </w:r>
-      <w:proofErr w:type="gramEnd"/>
-      <w:r>
-        <w:t xml:space="preserve"> in both PR zones and all four treatments with 4 replicates each (n = 32). Undisturbed soil samples from the topsoil and subsoil layers </w:t>
-      </w:r>
-      <w:proofErr w:type="gramStart"/>
-      <w:r>
-        <w:t xml:space="preserve">were </w:t>
+        <w:t xml:space="preserve">T-Subsoil. Hydraulic conductivity was measured in both PR zones and all four treatments with 4 replicates each (n = 32). Undisturbed soil samples from the topsoil and subsoil layers were </w:t>
       </w:r>
       <w:r>
         <w:t>collected</w:t>
       </w:r>
-      <w:proofErr w:type="gramEnd"/>
-      <w:r>
-        <w:t xml:space="preserve"> in cylinders 5 cm high and 5.9 cm in diameter for the determination of hydrophobicity. Disturbed soil samples </w:t>
-      </w:r>
-      <w:proofErr w:type="gramStart"/>
-      <w:r>
-        <w:t>were collected</w:t>
-      </w:r>
-      <w:proofErr w:type="gramEnd"/>
-      <w:r>
-        <w:t xml:space="preserve"> at depths of 0 – 10 cm and 30 – 40 cm.</w:t>
+      <w:r>
+        <w:t xml:space="preserve"> in cylinders 5 cm high and 5.9 cm in diameter for the determination of hydrophobicity. Disturbed soil samples were collected at depths of 0 – 10 cm and 30 – 40 cm.</w:t>
       </w:r>
     </w:p>
     <w:p>
@@ -1954,15 +1801,7 @@
       </w:pPr>
       <w:r>
         <w:lastRenderedPageBreak/>
-        <w:t xml:space="preserve">Soil compaction </w:t>
-      </w:r>
-      <w:proofErr w:type="gramStart"/>
-      <w:r>
-        <w:t>was characterized</w:t>
-      </w:r>
-      <w:proofErr w:type="gramEnd"/>
-      <w:r>
-        <w:t xml:space="preserve"> as the spatial variability of penetration resistance (PR) with a Penetrologger (Eijkelkamp, Giesbeek, The Netherlands), with measurements </w:t>
+        <w:t xml:space="preserve">Soil compaction was characterized as the spatial variability of penetration resistance (PR) with a Penetrologger (Eijkelkamp, Giesbeek, The Netherlands), with measurements </w:t>
       </w:r>
       <w:r>
         <w:t>distributed</w:t>
@@ -1974,29 +1813,13 @@
         <w:t xml:space="preserve"> grid</w:t>
       </w:r>
       <w:r>
-        <w:t xml:space="preserve">. All the measurements </w:t>
-      </w:r>
-      <w:proofErr w:type="gramStart"/>
-      <w:r>
-        <w:t>were taken</w:t>
-      </w:r>
-      <w:proofErr w:type="gramEnd"/>
-      <w:r>
-        <w:t xml:space="preserve"> in the same position of the furrow, avoiding the tractor</w:t>
+        <w:t>. All the measurements were taken in the same position of the furrow, avoiding the tractor</w:t>
       </w:r>
       <w:r>
         <w:t xml:space="preserve"> tread</w:t>
       </w:r>
       <w:r>
-        <w:t xml:space="preserve">, to prevent distortions of the values. The device </w:t>
-      </w:r>
-      <w:proofErr w:type="gramStart"/>
-      <w:r>
-        <w:t>was equipped</w:t>
-      </w:r>
-      <w:proofErr w:type="gramEnd"/>
-      <w:r>
-        <w:t xml:space="preserve"> with a GPS and data storage memory, allowing to spatially locate the evaluated points.</w:t>
+        <w:t>, to prevent distortions of the values. The device was equipped with a GPS and data storage memory, allowing to spatially locate the evaluated points.</w:t>
       </w:r>
     </w:p>
     <w:p>
@@ -2004,34 +1827,13 @@
         <w:pStyle w:val="MDPI31text"/>
       </w:pPr>
       <w:r>
-        <w:t xml:space="preserve">Considering that mechanical loads exert their greatest effect in the topsoil layer, PR mean values from 0-5 cm </w:t>
-      </w:r>
-      <w:proofErr w:type="gramStart"/>
-      <w:r>
-        <w:t>were interpolated</w:t>
-      </w:r>
-      <w:proofErr w:type="gramEnd"/>
-      <w:r>
-        <w:t xml:space="preserve"> by kriging, generating a spatial distribution map of PR. The measurement </w:t>
-      </w:r>
-      <w:proofErr w:type="gramStart"/>
-      <w:r>
-        <w:t>was performed</w:t>
-      </w:r>
-      <w:proofErr w:type="gramEnd"/>
-      <w:r>
-        <w:t xml:space="preserve"> 2 days after an irrigation, with a water content close to field capacity and a penetration down to 80 cm depth. The results </w:t>
-      </w:r>
-      <w:proofErr w:type="gramStart"/>
+        <w:t xml:space="preserve">Considering that mechanical loads exert their greatest effect in the topsoil layer, PR mean values from 0-5 cm were interpolated by kriging, generating a spatial distribution map of PR. The measurement was performed 2 days after an irrigation, with a water content close to field capacity and a penetration down to 80 cm depth. The results </w:t>
+      </w:r>
       <w:r>
         <w:t>were</w:t>
       </w:r>
       <w:r>
-        <w:t xml:space="preserve"> used</w:t>
-      </w:r>
-      <w:proofErr w:type="gramEnd"/>
-      <w:r>
-        <w:t xml:space="preserve"> to identify two </w:t>
+        <w:t xml:space="preserve"> used to identify two </w:t>
       </w:r>
       <w:r>
         <w:t>classes of</w:t>
@@ -2040,10 +1842,7 @@
         <w:t xml:space="preserve"> penetration resistance (high and low)</w:t>
       </w:r>
       <w:r>
-        <w:t xml:space="preserve"> using the </w:t>
-      </w:r>
-      <w:r>
-        <w:t>median PR as threshold</w:t>
+        <w:t xml:space="preserve"> using the median PR as threshold</w:t>
       </w:r>
       <w:r>
         <w:t>.</w:t>
@@ -2113,39 +1912,7 @@
         <w:t>h</w:t>
       </w:r>
       <w:r>
-        <w:t xml:space="preserve">) measurements </w:t>
-      </w:r>
-      <w:proofErr w:type="gramStart"/>
-      <w:r>
-        <w:t>were conducted</w:t>
-      </w:r>
-      <w:proofErr w:type="gramEnd"/>
-      <w:r>
-        <w:t xml:space="preserve"> in the field between April and May 2014 and prior to farmers soil preparation for the next season. It </w:t>
-      </w:r>
-      <w:proofErr w:type="gramStart"/>
-      <w:r>
-        <w:t>was measured</w:t>
-      </w:r>
-      <w:proofErr w:type="gramEnd"/>
-      <w:r>
-        <w:t xml:space="preserve"> with mini disk infiltrometers (Decagon Devices, Pullman, WA, USA). A fine sand layer </w:t>
-      </w:r>
-      <w:proofErr w:type="gramStart"/>
-      <w:r>
-        <w:t>was added</w:t>
-      </w:r>
-      <w:proofErr w:type="gramEnd"/>
-      <w:r>
-        <w:t xml:space="preserve"> to ensure the contact of the porous plate to the ground. The infiltrated water </w:t>
-      </w:r>
-      <w:proofErr w:type="gramStart"/>
-      <w:r>
-        <w:t>was measured</w:t>
-      </w:r>
-      <w:proofErr w:type="gramEnd"/>
-      <w:r>
-        <w:t xml:space="preserve"> every 30 </w:t>
+        <w:t xml:space="preserve">) measurements were conducted in the field between April and May 2014 and prior to farmers soil preparation for the next season. It was measured with mini disk infiltrometers (Decagon Devices, Pullman, WA, USA). A fine sand layer was added to ensure the contact of the porous plate to the ground. The infiltrated water was measured every 30 </w:t>
       </w:r>
       <w:r>
         <w:t>seconds</w:t>
@@ -2353,15 +2120,7 @@
         <w:t>h</w:t>
       </w:r>
       <w:r>
-        <w:t xml:space="preserve"> as a function of the supplied pressure, linear adjustments </w:t>
-      </w:r>
-      <w:proofErr w:type="gramStart"/>
-      <w:r>
-        <w:t>were made</w:t>
-      </w:r>
-      <w:proofErr w:type="gramEnd"/>
-      <w:r>
-        <w:t xml:space="preserve"> to extrapolate the saturated hydraulic conductivity (K</w:t>
+        <w:t xml:space="preserve"> as a function of the supplied pressure, linear adjustments were made to extrapolate the saturated hydraulic conductivity (K</w:t>
       </w:r>
       <w:r>
         <w:rPr>
@@ -2464,15 +2223,7 @@
         <w:t>00</w:t>
       </w:r>
       <w:r>
-        <w:t xml:space="preserve"> Pa, which causes a suction that makes the liquid flow through the capillary. The amount of liquid held in the sample and the capillary system </w:t>
-      </w:r>
-      <w:proofErr w:type="gramStart"/>
-      <w:r>
-        <w:t>is registered</w:t>
-      </w:r>
-      <w:proofErr w:type="gramEnd"/>
-      <w:r>
-        <w:t xml:space="preserve"> with a precision balance, and from the ratio of water and ethanol 95% was obtained the R index.</w:t>
+        <w:t xml:space="preserve"> Pa, which causes a suction that makes the liquid flow through the capillary. The amount of liquid held in the sample and the capillary system is registered with a precision balance, and from the ratio of water and ethanol 95% was obtained the R index.</w:t>
       </w:r>
     </w:p>
     <w:p>
@@ -2480,31 +2231,7 @@
         <w:pStyle w:val="MDPI31text"/>
       </w:pPr>
       <w:r>
-        <w:t xml:space="preserve">First the test </w:t>
-      </w:r>
-      <w:proofErr w:type="gramStart"/>
-      <w:r>
-        <w:t>was performed</w:t>
-      </w:r>
-      <w:proofErr w:type="gramEnd"/>
-      <w:r>
-        <w:t xml:space="preserve"> infiltrating water, then the sample was air dried and finally the ethanol infiltration test was repeated. The infiltration of each liquid </w:t>
-      </w:r>
-      <w:proofErr w:type="gramStart"/>
-      <w:r>
-        <w:t>was measured</w:t>
-      </w:r>
-      <w:proofErr w:type="gramEnd"/>
-      <w:r>
-        <w:t xml:space="preserve"> every 15 seconds, until 75 seconds, and from the density of each liquid, the final infiltration volume was determined. With the data recorded, the volume of water </w:t>
-      </w:r>
-      <w:proofErr w:type="gramStart"/>
-      <w:r>
-        <w:t>was plotted</w:t>
-      </w:r>
-      <w:proofErr w:type="gramEnd"/>
-      <w:r>
-        <w:t xml:space="preserve"> as a function of time, obtaining the liquid flow rate. From this, we estimated the sorptivity in water and ethanol considering a capillary of 4 mm diameter, factor b = 0.55 and f = 1.0 according to the proposed by </w:t>
+        <w:t xml:space="preserve">First the test was performed infiltrating water, then the sample was air dried and finally the ethanol infiltration test was repeated. The infiltration of each liquid was measured every 15 seconds, until 75 seconds, and from the density of each liquid, the final infiltration volume was determined. With the data recorded, the volume of water was plotted as a function of time, obtaining the liquid flow rate. From this, we estimated the sorptivity in water and ethanol considering a capillary of 4 mm diameter, factor b = 0.55 and f = 1.0 according to the proposed by </w:t>
       </w:r>
       <w:r>
         <w:fldChar w:fldCharType="begin"/>
@@ -2667,34 +2394,13 @@
         <w:pStyle w:val="MDPI31text"/>
       </w:pPr>
       <w:r>
-        <w:t xml:space="preserve">First, a penetration resistance (PR) map </w:t>
-      </w:r>
-      <w:proofErr w:type="gramStart"/>
-      <w:r>
-        <w:t>was generated</w:t>
-      </w:r>
-      <w:proofErr w:type="gramEnd"/>
-      <w:r>
-        <w:t xml:space="preserve"> to determine the distribution of this property in the study site. For this, a linear interpolation with kriging </w:t>
-      </w:r>
-      <w:proofErr w:type="gramStart"/>
-      <w:r>
-        <w:t>was made</w:t>
-      </w:r>
-      <w:proofErr w:type="gramEnd"/>
-      <w:r>
-        <w:t xml:space="preserve"> with the software Surfer 10. Areas of high PR and low PR </w:t>
-      </w:r>
-      <w:proofErr w:type="gramStart"/>
+        <w:t xml:space="preserve">First, a penetration resistance (PR) map was generated to determine the distribution of this property in the study site. For this, a linear interpolation with kriging was made with the software Surfer 10. Areas of high PR and low PR </w:t>
+      </w:r>
       <w:r>
         <w:t>were</w:t>
       </w:r>
       <w:r>
-        <w:t xml:space="preserve"> calculated</w:t>
-      </w:r>
-      <w:proofErr w:type="gramEnd"/>
-      <w:r>
-        <w:t xml:space="preserve"> based in the median of the PR as threshold value and then</w:t>
+        <w:t xml:space="preserve"> calculated based in the median of the PR as threshold value and then</w:t>
       </w:r>
       <w:r>
         <w:t xml:space="preserve"> used as blocking criteria.</w:t>
@@ -2705,29 +2411,13 @@
         <w:pStyle w:val="MDPI31text"/>
       </w:pPr>
       <w:r>
-        <w:t xml:space="preserve">A randomized complete block design (RCBD) </w:t>
-      </w:r>
-      <w:proofErr w:type="gramStart"/>
-      <w:r>
-        <w:t>was established</w:t>
-      </w:r>
-      <w:proofErr w:type="gramEnd"/>
-      <w:r>
-        <w:t>, using areas with high and low PR as blocking criteria. In each block, a 2-factorial treatment was applied, from the combination of (i) two relative positions to the tractor's track (in-the-wheel-track (</w:t>
+        <w:t>A randomized complete block design (RCBD) was established, using areas with high and low PR as blocking criteria. In each block, a 2-factorial treatment was applied, from the combination of (i) two relative positions to the tractor's track (in-the-wheel-track (</w:t>
       </w:r>
       <w:r>
         <w:t>I</w:t>
       </w:r>
       <w:r>
-        <w:t xml:space="preserve">T) and outside-the-wheel-track (OT)) and (ii) two relative positions to the plow layer (topsoil and subsoil) with a total of </w:t>
-      </w:r>
-      <w:proofErr w:type="gramStart"/>
-      <w:r>
-        <w:t>4</w:t>
-      </w:r>
-      <w:proofErr w:type="gramEnd"/>
-      <w:r>
-        <w:t xml:space="preserve"> treatments. Four repetitions of each treatment where randomly distributed in each block.</w:t>
+        <w:t>T) and outside-the-wheel-track (OT)) and (ii) two relative positions to the plow layer (topsoil and subsoil) with a total of 4 treatments. Four repetitions of each treatment where randomly distributed in each block.</w:t>
       </w:r>
     </w:p>
     <w:p>
@@ -2756,15 +2446,7 @@
         <w:fldChar w:fldCharType="end"/>
       </w:r>
       <w:r>
-        <w:t xml:space="preserve">. In case of significant differences, the treatments </w:t>
-      </w:r>
-      <w:proofErr w:type="gramStart"/>
-      <w:r>
-        <w:t>were analyzed</w:t>
-      </w:r>
-      <w:proofErr w:type="gramEnd"/>
-      <w:r>
-        <w:t xml:space="preserve"> with the test of multiple comparisons of the Least </w:t>
+        <w:t xml:space="preserve">. In case of significant differences, the treatments were analyzed with the test of multiple comparisons of the Least </w:t>
       </w:r>
       <w:r>
         <w:rPr>
@@ -2838,7 +2520,6 @@
         </w:rPr>
         <w:t xml:space="preserve"> </w:t>
       </w:r>
-      <w:proofErr w:type="gramStart"/>
       <w:r>
         <w:t>were</w:t>
       </w:r>
@@ -2846,23 +2527,13 @@
         <w:rPr>
           <w:rFonts w:hint="eastAsia"/>
         </w:rPr>
-        <w:t xml:space="preserve"> compared</w:t>
-      </w:r>
-      <w:proofErr w:type="gramEnd"/>
-      <w:r>
-        <w:rPr>
-          <w:rFonts w:hint="eastAsia"/>
-        </w:rPr>
-        <w:t xml:space="preserve"> through a t-test, comparing pairs</w:t>
+        <w:t xml:space="preserve"> compared through a t-test, comparing pairs</w:t>
       </w:r>
       <w:r>
         <w:t xml:space="preserve"> with the slopes and intercepts of the linear model. Moreover, a </w:t>
       </w:r>
       <w:r>
-        <w:t>generalized linear mixed model</w:t>
-      </w:r>
-      <w:r>
-        <w:t xml:space="preserve"> </w:t>
+        <w:t xml:space="preserve">generalized linear mixed model </w:t>
       </w:r>
       <w:r>
         <w:t>(</w:t>
@@ -2901,15 +2572,7 @@
         <w:fldChar w:fldCharType="end"/>
       </w:r>
       <w:r>
-        <w:t xml:space="preserve">. Because both approaches gave comparable results, the first statistical analysis </w:t>
-      </w:r>
-      <w:proofErr w:type="gramStart"/>
-      <w:r>
-        <w:t>is presented</w:t>
-      </w:r>
-      <w:proofErr w:type="gramEnd"/>
-      <w:r>
-        <w:t xml:space="preserve"> as representative of the K</w:t>
+        <w:t>. Because both approaches gave comparable results, the first statistical analysis is presented as representative of the K</w:t>
       </w:r>
       <w:r>
         <w:rPr>
@@ -2944,23 +2607,7 @@
         <w:pStyle w:val="MDPI31text"/>
       </w:pPr>
       <w:r>
-        <w:t xml:space="preserve">Dependence between variables </w:t>
-      </w:r>
-      <w:proofErr w:type="gramStart"/>
-      <w:r>
-        <w:t>was explored</w:t>
-      </w:r>
-      <w:proofErr w:type="gramEnd"/>
-      <w:r>
-        <w:t xml:space="preserve"> through stepwise regression using the stats package of R 3.5.3. Model selection </w:t>
-      </w:r>
-      <w:proofErr w:type="gramStart"/>
-      <w:r>
-        <w:t>was made</w:t>
-      </w:r>
-      <w:proofErr w:type="gramEnd"/>
-      <w:r>
-        <w:t xml:space="preserve"> based on simplicity, Akaike Information Criterion (AIC) and avoiding collinearity between variables.</w:t>
+        <w:t>Dependence between variables was explored through stepwise regression using the stats package of R 3.5.3. Model selection was made based on simplicity, Akaike Information Criterion (AIC) and avoiding collinearity between variables.</w:t>
       </w:r>
     </w:p>
     <w:p>
@@ -2968,15 +2615,7 @@
         <w:pStyle w:val="MDPI31text"/>
       </w:pPr>
       <w:r>
-        <w:t xml:space="preserve">Finally, a correlation analysis </w:t>
-      </w:r>
-      <w:proofErr w:type="gramStart"/>
-      <w:r>
-        <w:t>was performed</w:t>
-      </w:r>
-      <w:proofErr w:type="gramEnd"/>
-      <w:r>
-        <w:t xml:space="preserve"> between hydrophobicity (R index) and saturated hydraulic conductivity (K</w:t>
+        <w:t>Finally, a correlation analysis was performed between hydrophobicity (R index) and saturated hydraulic conductivity (K</w:t>
       </w:r>
       <w:r>
         <w:rPr>
@@ -3000,15 +2639,7 @@
         <w:t>sat</w:t>
       </w:r>
       <w:r>
-        <w:t xml:space="preserve"> </w:t>
-      </w:r>
-      <w:proofErr w:type="gramStart"/>
-      <w:r>
-        <w:t>was performed</w:t>
-      </w:r>
-      <w:proofErr w:type="gramEnd"/>
-      <w:r>
-        <w:t xml:space="preserve"> as a function of the R index, achieving an adjustment with a significance of 95%.</w:t>
+        <w:t xml:space="preserve"> was performed as a function of the R index, achieving an adjustment with a significance of 95%.</w:t>
       </w:r>
     </w:p>
     <w:p>
@@ -3100,15 +2731,7 @@
         <w:pStyle w:val="MDPI31text"/>
       </w:pPr>
       <w:r>
-        <w:t xml:space="preserve">The depth trend of PR can </w:t>
-      </w:r>
-      <w:proofErr w:type="gramStart"/>
-      <w:r>
-        <w:t>be clearly distinguished</w:t>
-      </w:r>
-      <w:proofErr w:type="gramEnd"/>
-      <w:r>
-        <w:t xml:space="preserve"> between high and low </w:t>
+        <w:t xml:space="preserve">The depth trend of PR can be clearly distinguished between high and low </w:t>
       </w:r>
       <w:r>
         <w:t>zone (</w:t>
@@ -3117,10 +2740,7 @@
         <w:fldChar w:fldCharType="begin"/>
       </w:r>
       <w:r>
-        <w:instrText xml:space="preserve"> REF _Ref112254124 \h </w:instrText>
-      </w:r>
-      <w:r>
-        <w:instrText xml:space="preserve"> \* MERGEFORMAT </w:instrText>
+        <w:instrText xml:space="preserve"> REF _Ref112254124 \h  \* MERGEFORMAT </w:instrText>
       </w:r>
       <w:r>
         <w:fldChar w:fldCharType="separate"/>
@@ -3245,6 +2865,9 @@
         <w:jc w:val="center"/>
       </w:pPr>
       <w:r>
+        <w:rPr>
+          <w:noProof/>
+        </w:rPr>
         <w:drawing>
           <wp:inline distT="0" distB="0" distL="0" distR="0" wp14:anchorId="24954469" wp14:editId="578B38B3">
             <wp:extent cx="4428000" cy="2214000"/>
@@ -3359,15 +2982,7 @@
         <w:pStyle w:val="MDPI31text"/>
       </w:pPr>
       <w:r>
-        <w:t xml:space="preserve">The areas of high and low PR can </w:t>
-      </w:r>
-      <w:proofErr w:type="gramStart"/>
-      <w:r>
-        <w:t>be clearly identified</w:t>
-      </w:r>
-      <w:proofErr w:type="gramEnd"/>
-      <w:r>
-        <w:t xml:space="preserve"> on the spatial distribution map of the PR obtained in the field </w:t>
+        <w:t xml:space="preserve">The areas of high and low PR can be clearly identified on the spatial distribution map of the PR obtained in the field </w:t>
       </w:r>
       <w:r>
         <w:t>(</w:t>
@@ -3376,10 +2991,7 @@
         <w:fldChar w:fldCharType="begin"/>
       </w:r>
       <w:r>
-        <w:instrText xml:space="preserve"> REF _Ref112254708 \h </w:instrText>
-      </w:r>
-      <w:r>
-        <w:instrText xml:space="preserve"> \* MERGEFORMAT </w:instrText>
+        <w:instrText xml:space="preserve"> REF _Ref112254708 \h  \* MERGEFORMAT </w:instrText>
       </w:r>
       <w:r>
         <w:fldChar w:fldCharType="separate"/>
@@ -3518,14 +3130,13 @@
         </w:rPr>
         <w:fldChar w:fldCharType="separate"/>
       </w:r>
-      <w:proofErr w:type="gramStart"/>
       <w:r>
         <w:rPr>
           <w:b/>
+          <w:noProof/>
         </w:rPr>
         <w:t>3</w:t>
       </w:r>
-      <w:proofErr w:type="gramEnd"/>
       <w:r>
         <w:rPr>
           <w:b/>
@@ -3608,15 +3219,7 @@
         <w:t xml:space="preserve"> – </w:t>
       </w:r>
       <w:r>
-        <w:t xml:space="preserve">60 cm and that this effect decreases to a greater depth. Thus, consequences are manifested </w:t>
-      </w:r>
-      <w:proofErr w:type="gramStart"/>
-      <w:r>
-        <w:t>predominantly near</w:t>
-      </w:r>
-      <w:proofErr w:type="gramEnd"/>
-      <w:r>
-        <w:t xml:space="preserve"> the soil surface. In addition, </w:t>
+        <w:t xml:space="preserve">60 cm and that this effect decreases to a greater depth. Thus, consequences are manifested predominantly near the soil surface. In addition, </w:t>
       </w:r>
       <w:r>
         <w:fldChar w:fldCharType="begin"/>
@@ -3812,10 +3415,7 @@
         <w:fldChar w:fldCharType="begin"/>
       </w:r>
       <w:r>
-        <w:instrText xml:space="preserve"> REF _Ref112254124 \h </w:instrText>
-      </w:r>
-      <w:r>
-        <w:instrText xml:space="preserve"> \* MERGEFORMAT </w:instrText>
+        <w:instrText xml:space="preserve"> REF _Ref112254124 \h  \* MERGEFORMAT </w:instrText>
       </w:r>
       <w:r>
         <w:fldChar w:fldCharType="separate"/>
@@ -3909,10 +3509,7 @@
         <w:fldChar w:fldCharType="begin"/>
       </w:r>
       <w:r>
-        <w:instrText xml:space="preserve"> REF _Ref112255366 \h </w:instrText>
-      </w:r>
-      <w:r>
-        <w:instrText xml:space="preserve"> \* MERGEFORMAT </w:instrText>
+        <w:instrText xml:space="preserve"> REF _Ref112255366 \h  \* MERGEFORMAT </w:instrText>
       </w:r>
       <w:r>
         <w:fldChar w:fldCharType="separate"/>
@@ -3957,10 +3554,7 @@
         <w:t xml:space="preserve">. This is explained by the electrochemical </w:t>
       </w:r>
       <w:r>
-        <w:t>charge</w:t>
-      </w:r>
-      <w:r>
-        <w:t xml:space="preserve"> </w:t>
+        <w:t xml:space="preserve">charge </w:t>
       </w:r>
       <w:r>
         <w:t xml:space="preserve">of the fine particles, which bind with cementing agents such as organic matter, maintaining the bonds and increasing the effective stress </w:t>
@@ -4073,14 +3667,13 @@
         </w:rPr>
         <w:fldChar w:fldCharType="separate"/>
       </w:r>
-      <w:proofErr w:type="gramStart"/>
       <w:r>
         <w:rPr>
           <w:b/>
+          <w:noProof/>
         </w:rPr>
         <w:t>1</w:t>
       </w:r>
-      <w:proofErr w:type="gramEnd"/>
       <w:r>
         <w:rPr>
           <w:b/>
@@ -6219,23 +5812,7 @@
         <w:spacing w:after="240"/>
       </w:pPr>
       <w:r>
-        <w:t xml:space="preserve">Particle size distribution is </w:t>
-      </w:r>
-      <w:proofErr w:type="gramStart"/>
-      <w:r>
-        <w:t>largely explained</w:t>
-      </w:r>
-      <w:proofErr w:type="gramEnd"/>
-      <w:r>
-        <w:t xml:space="preserve"> by the natural distribution of this property within the soil and is not expected to show great variability. Changes of this property </w:t>
-      </w:r>
-      <w:proofErr w:type="gramStart"/>
-      <w:r>
-        <w:t>are expected</w:t>
-      </w:r>
-      <w:proofErr w:type="gramEnd"/>
-      <w:r>
-        <w:t xml:space="preserve"> as result of long-term processes, like selective erosion or in-situ weathering. Nevertheless, the local increase of the clay content affects other properties like water retention or organic matter content, that directly affect the mechanical and hydraulic behavior of the soil.</w:t>
+        <w:t>Particle size distribution is largely explained by the natural distribution of this property within the soil and is not expected to show great variability. Changes of this property are expected as result of long-term processes, like selective erosion or in-situ weathering. Nevertheless, the local increase of the clay content affects other properties like water retention or organic matter content, that directly affect the mechanical and hydraulic behavior of the soil.</w:t>
       </w:r>
     </w:p>
     <w:p>
@@ -6296,15 +5873,7 @@
         <w:fldChar w:fldCharType="end"/>
       </w:r>
       <w:r>
-        <w:t xml:space="preserve">. This occurs because any load applied to the soil surface </w:t>
-      </w:r>
-      <w:proofErr w:type="gramStart"/>
-      <w:r>
-        <w:t>is transmitted</w:t>
-      </w:r>
-      <w:proofErr w:type="gramEnd"/>
-      <w:r>
-        <w:t xml:space="preserve"> in three dimensions through the solid, </w:t>
+        <w:t xml:space="preserve">. This occurs because any load applied to the soil surface is transmitted in three dimensions through the solid, </w:t>
       </w:r>
       <w:r>
         <w:t>liquid,</w:t>
@@ -6354,15 +5923,7 @@
         <w:t>)</w:t>
       </w:r>
       <w:r>
-        <w:t xml:space="preserve">, higher BD values </w:t>
-      </w:r>
-      <w:proofErr w:type="gramStart"/>
-      <w:r>
-        <w:t>are expected</w:t>
-      </w:r>
-      <w:proofErr w:type="gramEnd"/>
-      <w:r>
-        <w:t xml:space="preserve"> compared to areas </w:t>
+        <w:t xml:space="preserve">, higher BD values are expected compared to areas </w:t>
       </w:r>
       <w:r>
         <w:t>outside-the-wheel-track (</w:t>
@@ -6501,10 +6062,11 @@
         <w:tblLook w:val="04A0" w:firstRow="1" w:lastRow="0" w:firstColumn="1" w:lastColumn="0" w:noHBand="0" w:noVBand="1"/>
       </w:tblPr>
       <w:tblGrid>
-        <w:gridCol w:w="7030"/>
+        <w:gridCol w:w="7026"/>
       </w:tblGrid>
       <w:tr>
         <w:trPr>
+          <w:trHeight w:val="3402"/>
           <w:jc w:val="right"/>
         </w:trPr>
         <w:tc>
@@ -6522,10 +6084,10 @@
             </w:pPr>
             <w:r>
               <w:drawing>
-                <wp:inline distT="0" distB="0" distL="0" distR="0" wp14:anchorId="39C4B04D" wp14:editId="1612D829">
-                  <wp:extent cx="4326973" cy="2160000"/>
-                  <wp:effectExtent l="0" t="0" r="0" b="0"/>
-                  <wp:docPr id="22" name="Picture 22" descr="Diagram&#10;&#10;Description automatically generated"/>
+                <wp:inline distT="0" distB="0" distL="0" distR="0" wp14:anchorId="706E3928" wp14:editId="6587FD39">
+                  <wp:extent cx="4320000" cy="2160000"/>
+                  <wp:effectExtent l="0" t="0" r="4445" b="0"/>
+                  <wp:docPr id="18" name="Picture 18"/>
                   <wp:cNvGraphicFramePr>
                     <a:graphicFrameLocks xmlns:a="http://schemas.openxmlformats.org/drawingml/2006/main" noChangeAspect="1"/>
                   </wp:cNvGraphicFramePr>
@@ -6533,7 +6095,7 @@
                     <a:graphicData uri="http://schemas.openxmlformats.org/drawingml/2006/picture">
                       <pic:pic xmlns:pic="http://schemas.openxmlformats.org/drawingml/2006/picture">
                         <pic:nvPicPr>
-                          <pic:cNvPr id="22" name="Picture 22" descr="Diagram&#10;&#10;Description automatically generated"/>
+                          <pic:cNvPr id="0" name="Picture 15"/>
                           <pic:cNvPicPr>
                             <a:picLocks noChangeAspect="1" noChangeArrowheads="1"/>
                           </pic:cNvPicPr>
@@ -6554,7 +6116,7 @@
                         <pic:spPr bwMode="auto">
                           <a:xfrm>
                             <a:off x="0" y="0"/>
-                            <a:ext cx="4326973" cy="2160000"/>
+                            <a:ext cx="4320000" cy="2160000"/>
                           </a:xfrm>
                           <a:prstGeom prst="rect">
                             <a:avLst/>
@@ -6672,15 +6234,7 @@
         <w:fldChar w:fldCharType="end"/>
       </w:r>
       <w:r>
-        <w:t xml:space="preserve">. The low PR area, as expected, showed lower values of BD outside the track compared to inside the track. However, these values were measured approximately 6 months after tillage, so they were </w:t>
-      </w:r>
-      <w:proofErr w:type="gramStart"/>
-      <w:r>
-        <w:t>probably higher</w:t>
-      </w:r>
-      <w:proofErr w:type="gramEnd"/>
-      <w:r>
-        <w:t xml:space="preserve"> than those recorded immediately after soil preparation. In this regard, </w:t>
+        <w:t xml:space="preserve">. The low PR area, as expected, showed lower values of BD outside the track compared to inside the track. However, these values were measured approximately 6 months after tillage, so they were probably higher than those recorded immediately after soil preparation. In this regard, </w:t>
       </w:r>
       <w:r>
         <w:fldChar w:fldCharType="begin"/>
@@ -6878,10 +6432,10 @@
           <w:noProof/>
         </w:rPr>
         <w:drawing>
-          <wp:inline distT="0" distB="0" distL="0" distR="0" wp14:anchorId="7AACF54D" wp14:editId="6A60A723">
-            <wp:extent cx="4326974" cy="2160000"/>
-            <wp:effectExtent l="0" t="0" r="0" b="0"/>
-            <wp:docPr id="24" name="Picture 24" descr="Diagram&#10;&#10;Description automatically generated"/>
+          <wp:inline distT="0" distB="0" distL="0" distR="0" wp14:anchorId="5C7A8899" wp14:editId="302FBD69">
+            <wp:extent cx="4320000" cy="2160000"/>
+            <wp:effectExtent l="0" t="0" r="4445" b="0"/>
+            <wp:docPr id="19" name="Picture 19" descr="A screenshot of a computer screen&#10;&#10;Description automatically generated with medium confidence"/>
             <wp:cNvGraphicFramePr>
               <a:graphicFrameLocks xmlns:a="http://schemas.openxmlformats.org/drawingml/2006/main" noChangeAspect="1"/>
             </wp:cNvGraphicFramePr>
@@ -6889,7 +6443,7 @@
               <a:graphicData uri="http://schemas.openxmlformats.org/drawingml/2006/picture">
                 <pic:pic xmlns:pic="http://schemas.openxmlformats.org/drawingml/2006/picture">
                   <pic:nvPicPr>
-                    <pic:cNvPr id="24" name="Picture 24" descr="Diagram&#10;&#10;Description automatically generated"/>
+                    <pic:cNvPr id="19" name="Picture 19" descr="A screenshot of a computer screen&#10;&#10;Description automatically generated with medium confidence"/>
                     <pic:cNvPicPr>
                       <a:picLocks noChangeAspect="1" noChangeArrowheads="1"/>
                     </pic:cNvPicPr>
@@ -6910,7 +6464,7 @@
                   <pic:spPr bwMode="auto">
                     <a:xfrm>
                       <a:off x="0" y="0"/>
-                      <a:ext cx="4326974" cy="2160000"/>
+                      <a:ext cx="4320000" cy="2160000"/>
                     </a:xfrm>
                     <a:prstGeom prst="rect">
                       <a:avLst/>
@@ -6926,6 +6480,12 @@
           </wp:inline>
         </w:drawing>
       </w:r>
+      <w:r>
+        <w:rPr>
+          <w:noProof/>
+        </w:rPr>
+        <w:t xml:space="preserve"> </w:t>
+      </w:r>
     </w:p>
     <w:p>
       <w:pPr>
@@ -6953,15 +6513,7 @@
         <w:spacing w:after="240"/>
       </w:pPr>
       <w:r>
-        <w:t xml:space="preserve">At the study site, practices of incorporation of crop residues are frequently </w:t>
-      </w:r>
-      <w:proofErr w:type="gramStart"/>
-      <w:r>
-        <w:t>carried out</w:t>
-      </w:r>
-      <w:proofErr w:type="gramEnd"/>
-      <w:r>
-        <w:t xml:space="preserve">, and mechanical work has replaced the burning of stubble. However, in the present study, the recorded contents of OM did not show great variability among treatments and presented levels which are considered as low (&lt;2.5%), with poor biological and physical condition for soils of central Chile according to </w:t>
+        <w:t xml:space="preserve">At the study site, practices of incorporation of crop residues are frequently carried out, and mechanical work has replaced the burning of stubble. However, in the present study, the recorded contents of OM did not show great variability among treatments and presented levels which are considered as low (&lt;2.5%), with poor biological and physical condition for soils of central Chile according to </w:t>
       </w:r>
       <w:r>
         <w:fldChar w:fldCharType="begin"/>
@@ -7043,15 +6595,7 @@
         <w:t>-1</w:t>
       </w:r>
       <w:r>
-        <w:t xml:space="preserve"> organic C between 0 - 40 cm depth. This finding indicates that there is a loss of OM affecting the fertility and erodibility of the soil, and different results </w:t>
-      </w:r>
-      <w:proofErr w:type="gramStart"/>
-      <w:r>
-        <w:t>were obtained</w:t>
-      </w:r>
-      <w:proofErr w:type="gramEnd"/>
-      <w:r>
-        <w:t xml:space="preserve"> even with similar soil management.</w:t>
+        <w:t xml:space="preserve"> organic C between 0 - 40 cm depth. This finding indicates that there is a loss of OM affecting the fertility and erodibility of the soil, and different results were obtained even with similar soil management.</w:t>
       </w:r>
     </w:p>
     <w:p>
@@ -7097,23 +6641,7 @@
         <w:t>h</w:t>
       </w:r>
       <w:r>
-        <w:t xml:space="preserve"> was greater in the subsoil than in the topsoil, since in depth there is an increased content of sand (Table 1). In addition, at the time of taking the measurements, the formation of a laminar layer of fine particles that sealed the soil against the entry of water </w:t>
-      </w:r>
-      <w:proofErr w:type="gramStart"/>
-      <w:r>
-        <w:t>was observed</w:t>
-      </w:r>
-      <w:proofErr w:type="gramEnd"/>
-      <w:r>
-        <w:t xml:space="preserve"> on the surface. This was </w:t>
-      </w:r>
-      <w:proofErr w:type="gramStart"/>
-      <w:r>
-        <w:t>probably due</w:t>
-      </w:r>
-      <w:proofErr w:type="gramEnd"/>
-      <w:r>
-        <w:t xml:space="preserve"> to a dispersion process due to low soil stability in water. In addition, plowing contributes to a complete homogenization of the Ap horizon, increasing the total porosity of the porous system but not the continuity </w:t>
+        <w:t xml:space="preserve"> was greater in the subsoil than in the topsoil, since in depth there is an increased content of sand (Table 1). In addition, at the time of taking the measurements, the formation of a laminar layer of fine particles that sealed the soil against the entry of water was observed on the surface. This was probably due to a dispersion process due to low soil stability in water. In addition, plowing contributes to a complete homogenization of the Ap horizon, increasing the total porosity of the porous system but not the continuity </w:t>
       </w:r>
       <w:r>
         <w:fldChar w:fldCharType="begin"/>
@@ -7346,15 +6874,7 @@
         <w:t>h</w:t>
       </w:r>
       <w:r>
-        <w:t xml:space="preserve"> as function of the water pressure, an adjustment with two straight lines; a line describing the behavior close to the minimum size of mesopores and another line describing the behavior close to saturation, associated to macropores, the latter being more pronounced in clay soils. In the present study, given the textural class of the soil and the low water supply pressures, the behavior within the first section of rectilinear nature (Figure 6) </w:t>
-      </w:r>
-      <w:proofErr w:type="gramStart"/>
-      <w:r>
-        <w:t>was considered</w:t>
-      </w:r>
-      <w:proofErr w:type="gramEnd"/>
-      <w:r>
-        <w:t>, which allows to extrapolate the saturated hydraulic conductivity (K</w:t>
+        <w:t xml:space="preserve"> as function of the water pressure, an adjustment with two straight lines; a line describing the behavior close to the minimum size of mesopores and another line describing the behavior close to saturation, associated to macropores, the latter being more pronounced in clay soils. In the present study, given the textural class of the soil and the low water supply pressures, the behavior within the first section of rectilinear nature (Figure 6) was considered, which allows to extrapolate the saturated hydraulic conductivity (K</w:t>
       </w:r>
       <w:r>
         <w:rPr>
@@ -9954,15 +9474,7 @@
         <w:t>IT</w:t>
       </w:r>
       <w:r>
-        <w:t xml:space="preserve">) at the same depth, more notoriously in the high PR zone. The saturated hydraulic conductivity can </w:t>
-      </w:r>
-      <w:proofErr w:type="gramStart"/>
-      <w:r>
-        <w:t>be obtained</w:t>
-      </w:r>
-      <w:proofErr w:type="gramEnd"/>
-      <w:r>
-        <w:t xml:space="preserve"> from the extrapolation of soil water pressure to 0 Pa. It maintains higher values in the subsoil for the </w:t>
+        <w:t xml:space="preserve">) at the same depth, more notoriously in the high PR zone. The saturated hydraulic conductivity can be obtained from the extrapolation of soil water pressure to 0 Pa. It maintains higher values in the subsoil for the </w:t>
       </w:r>
       <w:r>
         <w:t>IT</w:t>
@@ -11124,14 +10636,9 @@
         <w:t>at</w:t>
       </w:r>
       <w:r>
-        <w:t xml:space="preserve"> values behave independently of the positions and depths at which they </w:t>
-      </w:r>
-      <w:proofErr w:type="gramStart"/>
-      <w:r>
-        <w:t>were measured</w:t>
+        <w:t xml:space="preserve"> values behave independently of the positions and depths at which they were measured</w:t>
       </w:r>
       <w:bookmarkStart w:id="16" w:name="_Hlk50905921"/>
-      <w:proofErr w:type="gramEnd"/>
       <w:r>
         <w:t xml:space="preserve"> (Table 3). The obtained variability of K in time and space is in the expected range. This property varies considerably under conventional tillage, due to the ploughing of the soil, which coincides with the maximum value of K, and decreases during the growing season due to the settlement of the soil particles and formation of structure </w:t>
       </w:r>
@@ -11244,15 +10751,7 @@
         <w:t xml:space="preserve"> </w:t>
       </w:r>
       <w:r>
-        <w:t xml:space="preserve">Nevertheless, treatments did not show water repellency or hydrophobicity (Table 4), except treatment </w:t>
-      </w:r>
-      <w:proofErr w:type="gramStart"/>
-      <w:r>
-        <w:t>3</w:t>
-      </w:r>
-      <w:proofErr w:type="gramEnd"/>
-      <w:r>
-        <w:t xml:space="preserve"> of the low PR area, with a R value slightly higher than 2. However, there were no differences (</w:t>
+        <w:t>Nevertheless, treatments did not show water repellency or hydrophobicity (Table 4), except treatment 3 of the low PR area, with a R value slightly higher than 2. However, there were no differences (</w:t>
       </w:r>
       <w:r>
         <w:t xml:space="preserve">p </w:t>
@@ -12925,23 +12424,7 @@
         <w:fldChar w:fldCharType="end"/>
       </w:r>
       <w:r>
-        <w:t xml:space="preserve">, indicating that in coarse textured soils, R tends to be greater. This could eventually </w:t>
-      </w:r>
-      <w:proofErr w:type="gramStart"/>
-      <w:r>
-        <w:t>be explained</w:t>
-      </w:r>
-      <w:proofErr w:type="gramEnd"/>
-      <w:r>
-        <w:t xml:space="preserve"> by the greater reactivity of clays that retain organic substances. However, OM did not present any kind of correlation or dependence with the other analyzed properties, which could lead to the fact that the cause of this correlation is due to internal characteristics or mineralogy of the clays present in the site, which should </w:t>
-      </w:r>
-      <w:proofErr w:type="gramStart"/>
-      <w:r>
-        <w:t>be addressed</w:t>
-      </w:r>
-      <w:proofErr w:type="gramEnd"/>
-      <w:r>
-        <w:t xml:space="preserve"> in future studies.</w:t>
+        <w:t>, indicating that in coarse textured soils, R tends to be greater. This could eventually be explained by the greater reactivity of clays that retain organic substances. However, OM did not present any kind of correlation or dependence with the other analyzed properties, which could lead to the fact that the cause of this correlation is due to internal characteristics or mineralogy of the clays present in the site, which should be addressed in future studies.</w:t>
       </w:r>
     </w:p>
     <w:p>
@@ -12975,15 +12458,7 @@
         <w:t>at</w:t>
       </w:r>
       <w:r>
-        <w:t xml:space="preserve"> with respect to the independent variable R (Figure 7) </w:t>
-      </w:r>
-      <w:proofErr w:type="gramStart"/>
-      <w:r>
-        <w:t>was evaluated</w:t>
-      </w:r>
-      <w:proofErr w:type="gramEnd"/>
-      <w:r>
-        <w:t xml:space="preserve">. It is known that C content in soils correlates positively with hydraulic conductivity, because it improves the soil structure </w:t>
+        <w:t xml:space="preserve"> with respect to the independent variable R (Figure 7) was evaluated. It is known that C content in soils correlates positively with hydraulic conductivity, because it improves the soil structure </w:t>
       </w:r>
       <w:r>
         <w:fldChar w:fldCharType="begin"/>
@@ -13004,15 +12479,7 @@
         <w:fldChar w:fldCharType="end"/>
       </w:r>
       <w:r>
-        <w:t xml:space="preserve">. However, the presence of hydrophobic substances in soils can </w:t>
-      </w:r>
-      <w:proofErr w:type="gramStart"/>
-      <w:r>
-        <w:t>considerably reduce</w:t>
-      </w:r>
-      <w:proofErr w:type="gramEnd"/>
-      <w:r>
-        <w:t xml:space="preserve"> the infiltration processes and, depending on the magnitude of the repellency, surface runoff processes can be accelerated. Moreover, it was found that even the growth of the plants can be affected by changed surface water flows </w:t>
+        <w:t xml:space="preserve">. However, the presence of hydrophobic substances in soils can considerably reduce the infiltration processes and, depending on the magnitude of the repellency, surface runoff processes can be accelerated. Moreover, it was found that even the growth of the plants can be affected by changed surface water flows </w:t>
       </w:r>
       <w:r>
         <w:fldChar w:fldCharType="begin"/>
@@ -13169,15 +12636,7 @@
         <w:fldChar w:fldCharType="end"/>
       </w:r>
       <w:r>
-        <w:t xml:space="preserve">. The correlation between both properties was determined using the mean values of the replicates of each of the treatments of both zones (high and low P). There is an inverse linear dependence between these variables (Figure 7). In addition, it </w:t>
-      </w:r>
-      <w:proofErr w:type="gramStart"/>
-      <w:r>
-        <w:t>is observed</w:t>
-      </w:r>
-      <w:proofErr w:type="gramEnd"/>
-      <w:r>
-        <w:t xml:space="preserve"> that the zone of low PR presents the highest values of water repellency, a condition that would explain the lower values of K with respect to the site of high PR.</w:t>
+        <w:t>. The correlation between both properties was determined using the mean values of the replicates of each of the treatments of both zones (high and low P). There is an inverse linear dependence between these variables (Figure 7). In addition, it is observed that the zone of low PR presents the highest values of water repellency, a condition that would explain the lower values of K with respect to the site of high PR.</w:t>
       </w:r>
     </w:p>
     <w:p>
@@ -13211,15 +12670,7 @@
         <w:spacing w:after="240"/>
       </w:pPr>
       <w:r>
-        <w:t xml:space="preserve">In a context of climate change, with longer periods of drought, it becomes vital to clarify the implications that management has, especially in a resource as </w:t>
-      </w:r>
-      <w:proofErr w:type="gramStart"/>
-      <w:r>
-        <w:t>closely linked</w:t>
-      </w:r>
-      <w:proofErr w:type="gramEnd"/>
-      <w:r>
-        <w:t xml:space="preserve"> to climate as the soil. In this sense, it becomes relevant to evaluate the critical value of R (&gt; 1.95) for specific local conditions and its temporal distribution along the season, to reduce environmental degradation processes and improve conditions for maize cultivation, making optimal use of soil and water.</w:t>
+        <w:t>In a context of climate change, with longer periods of drought, it becomes vital to clarify the implications that management has, especially in a resource as closely linked to climate as the soil. In this sense, it becomes relevant to evaluate the critical value of R (&gt; 1.95) for specific local conditions and its temporal distribution along the season, to reduce environmental degradation processes and improve conditions for maize cultivation, making optimal use of soil and water.</w:t>
       </w:r>
     </w:p>
     <w:p>
@@ -13247,47 +12698,7 @@
         <w:t>OT</w:t>
       </w:r>
       <w:r>
-        <w:t xml:space="preserve">) </w:t>
-      </w:r>
-      <w:proofErr w:type="gramStart"/>
-      <w:r>
-        <w:t>is not reflected</w:t>
-      </w:r>
-      <w:proofErr w:type="gramEnd"/>
-      <w:r>
-        <w:t xml:space="preserve"> in the same season. It shows a homogeneous distribution, </w:t>
-      </w:r>
-      <w:proofErr w:type="gramStart"/>
-      <w:r>
-        <w:t>possibly mitigated</w:t>
-      </w:r>
-      <w:proofErr w:type="gramEnd"/>
-      <w:r>
-        <w:t xml:space="preserve"> by annual tillage. However, a deep hardening </w:t>
-      </w:r>
-      <w:proofErr w:type="gramStart"/>
-      <w:r>
-        <w:t>was observed</w:t>
-      </w:r>
-      <w:proofErr w:type="gramEnd"/>
-      <w:r>
-        <w:t xml:space="preserve">, reflected as an increase in bulk density and penetration resistance of the soil. This directly affects soil functionality, limiting the ability of the roots to reach water and nutrients, reducing maize yields, but this effect could </w:t>
-      </w:r>
-      <w:proofErr w:type="gramStart"/>
-      <w:r>
-        <w:t>be eliminated</w:t>
-      </w:r>
-      <w:proofErr w:type="gramEnd"/>
-      <w:r>
-        <w:t xml:space="preserve"> through deep ploughing. It is particularly noteworthy, how the distribution of PR is associated to the clay content of the soil, </w:t>
-      </w:r>
-      <w:proofErr w:type="gramStart"/>
-      <w:r>
-        <w:t>possibly associated</w:t>
-      </w:r>
-      <w:proofErr w:type="gramEnd"/>
-      <w:r>
-        <w:t xml:space="preserve"> with the higher water and nutrient retention capacity that these particles have, which favors a mayor accumulation of organic matter.</w:t>
+        <w:t>) is not reflected in the same season. It shows a homogeneous distribution, possibly mitigated by annual tillage. However, a deep hardening was observed, reflected as an increase in bulk density and penetration resistance of the soil. This directly affects soil functionality, limiting the ability of the roots to reach water and nutrients, reducing maize yields, but this effect could be eliminated through deep ploughing. It is particularly noteworthy, how the distribution of PR is associated to the clay content of the soil, possibly associated with the higher water and nutrient retention capacity that these particles have, which favors a mayor accumulation of organic matter.</w:t>
       </w:r>
     </w:p>
     <w:p>
@@ -13303,23 +12714,7 @@
       </w:r>
       <w:proofErr w:type="gramEnd"/>
       <w:r>
-        <w:t xml:space="preserve"> and associated with the movement of water in the soil, it shows homogeneous values for the different treatments. However, the trend indicates a reduction in K in the low PR zone, which can </w:t>
-      </w:r>
-      <w:proofErr w:type="gramStart"/>
-      <w:r>
-        <w:t>be explained</w:t>
-      </w:r>
-      <w:proofErr w:type="gramEnd"/>
-      <w:r>
-        <w:t xml:space="preserve"> by the higher clay content. When exploring the distribution in depth, there is an increase in K the subsoil, which can </w:t>
-      </w:r>
-      <w:proofErr w:type="gramStart"/>
-      <w:r>
-        <w:t>be attributed</w:t>
-      </w:r>
-      <w:proofErr w:type="gramEnd"/>
-      <w:r>
-        <w:t xml:space="preserve"> to the destruction of the coarse porosity generated by the tillage in the topsoil, not being affected in the subsoil. The effect of the passage of machinery (</w:t>
+        <w:t xml:space="preserve"> and associated with the movement of water in the soil, it shows homogeneous values for the different treatments. However, the trend indicates a reduction in K in the low PR zone, which can be explained by the higher clay content. When exploring the distribution in depth, there is an increase in K the subsoil, which can be attributed to the destruction of the coarse porosity generated by the tillage in the topsoil, not being affected in the subsoil. The effect of the passage of machinery (</w:t>
       </w:r>
       <w:r>
         <w:t>OT</w:t>
@@ -13339,37 +12734,7 @@
         <w:pStyle w:val="MDPI31text"/>
       </w:pPr>
       <w:r>
-        <w:t xml:space="preserve">Findings on water repellency (R) indicated that there is no hydrophobicity at the study site. This result contrasts with the observed correlation between hydraulic conductivity and the R index. This may be due to the sensitivity of the method used, which was not high enough to determine a </w:t>
-      </w:r>
-      <w:r>
-        <w:t>sufficient</w:t>
-      </w:r>
-      <w:r>
-        <w:t xml:space="preserve"> degree of soil hydrophobicity. This could </w:t>
-      </w:r>
-      <w:proofErr w:type="gramStart"/>
-      <w:r>
-        <w:t>be explained</w:t>
-      </w:r>
-      <w:proofErr w:type="gramEnd"/>
-      <w:r>
-        <w:t xml:space="preserve"> by the presence of surface runoff and the problems of water infiltration in the profile identified by farmers. It might be interesting to study this phenomenon more thoroughly and to conduct measurements better distributed throughout the season. Moreover, R shows a dependency with the clay content, not associated with OM or other texture fractions, which could </w:t>
-      </w:r>
-      <w:proofErr w:type="gramStart"/>
-      <w:r>
-        <w:t>be explained</w:t>
-      </w:r>
-      <w:proofErr w:type="gramEnd"/>
-      <w:r>
-        <w:t xml:space="preserve"> by internal characteristics or mineralogy of the clays present in the site. This result should </w:t>
-      </w:r>
-      <w:proofErr w:type="gramStart"/>
-      <w:r>
-        <w:t>be addressed</w:t>
-      </w:r>
-      <w:proofErr w:type="gramEnd"/>
-      <w:r>
-        <w:t xml:space="preserve"> in future studies.</w:t>
+        <w:t>Findings on water repellency (R) indicated that there is no hydrophobicity at the study site. This result contrasts with the observed correlation between hydraulic conductivity and the R index. This may be due to the sensitivity of the method used, which was not high enough to determine a sufficient degree of soil hydrophobicity. This could be explained by the presence of surface runoff and the problems of water infiltration in the profile identified by farmers. It might be interesting to study this phenomenon more thoroughly and to conduct measurements better distributed throughout the season. Moreover, R shows a dependency with the clay content, not associated with OM or other texture fractions, which could be explained by internal characteristics or mineralogy of the clays present in the site. This result should be addressed in future studies.</w:t>
       </w:r>
     </w:p>
     <w:p>
@@ -13471,28 +12836,13 @@
         <w:t xml:space="preserve">; project administration, </w:t>
       </w:r>
       <w:r>
-        <w:t>O</w:t>
-      </w:r>
-      <w:r>
-        <w:t>.</w:t>
-      </w:r>
-      <w:r>
-        <w:t>Sa</w:t>
-      </w:r>
-      <w:r>
-        <w:t>.</w:t>
+        <w:t>O.Sa.</w:t>
       </w:r>
       <w:r>
         <w:t xml:space="preserve">; funding acquisition, </w:t>
       </w:r>
       <w:r>
-        <w:t>O</w:t>
-      </w:r>
-      <w:r>
-        <w:t>.</w:t>
-      </w:r>
-      <w:r>
-        <w:t>Sa</w:t>
+        <w:t>O.Sa</w:t>
       </w:r>
       <w:r>
         <w:t>. All authors have read and agreed to the published version of the manuscript.</w:t>
@@ -13509,18 +12859,10 @@
         <w:t>Funding:</w:t>
       </w:r>
       <w:r>
-        <w:t xml:space="preserve"> This research </w:t>
-      </w:r>
-      <w:proofErr w:type="gramStart"/>
-      <w:r>
-        <w:t xml:space="preserve">was </w:t>
-      </w:r>
-      <w:r>
-        <w:t>partially funded</w:t>
-      </w:r>
-      <w:proofErr w:type="gramEnd"/>
-      <w:r>
-        <w:t xml:space="preserve"> by FONDECYT de Iniciación 2011 grant no. 11110464.</w:t>
+        <w:t xml:space="preserve"> This research was </w:t>
+      </w:r>
+      <w:r>
+        <w:t>partially funded by FONDECYT de Iniciación 2011 grant no. 11110464.</w:t>
       </w:r>
     </w:p>
     <w:p>
@@ -13607,11 +12949,19 @@
       <w:pPr>
         <w:pStyle w:val="MDPI21heading1"/>
         <w:ind w:left="0"/>
-      </w:pPr>
-      <w:r>
+        <w:rPr>
+          <w:lang w:val="es-CL"/>
+        </w:rPr>
+      </w:pPr>
+      <w:proofErr w:type="spellStart"/>
+      <w:r>
+        <w:rPr>
+          <w:lang w:val="es-CL"/>
+        </w:rPr>
         <w:lastRenderedPageBreak/>
         <w:t>References</w:t>
       </w:r>
+      <w:proofErr w:type="spellEnd"/>
     </w:p>
     <w:p>
       <w:pPr>
@@ -13621,6 +12971,9 @@
           <w:numId w:val="0"/>
         </w:numPr>
         <w:ind w:left="425"/>
+        <w:rPr>
+          <w:lang w:val="es-CL"/>
+        </w:rPr>
       </w:pPr>
     </w:p>
     <w:p>
@@ -13636,17 +12989,42 @@
         <w:fldChar w:fldCharType="begin"/>
       </w:r>
       <w:r>
+        <w:rPr>
+          <w:lang w:val="es-CL"/>
+        </w:rPr>
         <w:instrText xml:space="preserve"> ADDIN EN.REFLIST </w:instrText>
       </w:r>
       <w:r>
         <w:fldChar w:fldCharType="separate"/>
       </w:r>
       <w:r>
+        <w:rPr>
+          <w:lang w:val="es-CL"/>
+        </w:rPr>
         <w:t>1.</w:t>
       </w:r>
       <w:r>
+        <w:rPr>
+          <w:lang w:val="es-CL"/>
+        </w:rPr>
         <w:tab/>
-        <w:t xml:space="preserve">ODEPA. Maíz: producción, precios y comercio exterior. Avance a julio de 2013. Available online: </w:t>
+        <w:t xml:space="preserve">ODEPA. Maíz: producción, precios y comercio exterior. </w:t>
+      </w:r>
+      <w:proofErr w:type="spellStart"/>
+      <w:r>
+        <w:t>Avance</w:t>
+      </w:r>
+      <w:proofErr w:type="spellEnd"/>
+      <w:r>
+        <w:t xml:space="preserve"> a </w:t>
+      </w:r>
+      <w:proofErr w:type="spellStart"/>
+      <w:r>
+        <w:t>julio</w:t>
+      </w:r>
+      <w:proofErr w:type="spellEnd"/>
+      <w:r>
+        <w:t xml:space="preserve"> de 2013. Available online: </w:t>
       </w:r>
       <w:hyperlink r:id="rId16" w:history="1">
         <w:r>
@@ -13671,7 +13049,16 @@
       </w:r>
       <w:r>
         <w:tab/>
-        <w:t xml:space="preserve">Pioneer. Ensayos a potrero para grano: Temporada 2011 – 2012. Available online: </w:t>
+        <w:t xml:space="preserve">Pioneer. </w:t>
+      </w:r>
+      <w:r>
+        <w:rPr>
+          <w:lang w:val="es-CL"/>
+        </w:rPr>
+        <w:t xml:space="preserve">Ensayos a potrero para grano: Temporada 2011 – 2012. </w:t>
+      </w:r>
+      <w:r>
+        <w:t xml:space="preserve">Available online: </w:t>
       </w:r>
       <w:hyperlink r:id="rId17" w:history="1">
         <w:r>
@@ -13696,15 +13083,7 @@
       </w:r>
       <w:r>
         <w:tab/>
-        <w:t xml:space="preserve">Fischer, T.; Byerlee, D.; Edmeades, G. Crop Yields and Global Food Security: Will Yield Increase Continue to Feed the </w:t>
-      </w:r>
-      <w:proofErr w:type="gramStart"/>
-      <w:r>
-        <w:t>World?;</w:t>
-      </w:r>
-      <w:proofErr w:type="gramEnd"/>
-      <w:r>
-        <w:t xml:space="preserve"> Australian Centre for International Agricultural Research: 2014.</w:t>
+        <w:t>Fischer, T.; Byerlee, D.; Edmeades, G. Crop Yields and Global Food Security: Will Yield Increase Continue to Feed the World?; Australian Centre for International Agricultural Research: 2014.</w:t>
       </w:r>
     </w:p>
     <w:p>
@@ -13742,38 +13121,81 @@
           <w:numId w:val="0"/>
         </w:numPr>
         <w:ind w:left="426" w:hanging="426"/>
+        <w:rPr>
+          <w:lang w:val="es-CL"/>
+        </w:rPr>
       </w:pPr>
       <w:r>
         <w:t>5.</w:t>
       </w:r>
       <w:r>
         <w:tab/>
-        <w:t xml:space="preserve">Hamza, M.A.; Anderson, W.K. Soil compaction in cropping systems - A review of the nature, causes and </w:t>
-      </w:r>
-      <w:proofErr w:type="gramStart"/>
-      <w:r>
-        <w:t>possible solutions</w:t>
-      </w:r>
-      <w:proofErr w:type="gramEnd"/>
-      <w:r>
-        <w:t xml:space="preserve">. </w:t>
-      </w:r>
+        <w:t xml:space="preserve">Hamza, M.A.; Anderson, W.K. Soil compaction in cropping systems - A review of the nature, causes and possible solutions. </w:t>
+      </w:r>
+      <w:proofErr w:type="spellStart"/>
       <w:r>
         <w:rPr>
           <w:i/>
           <w:iCs/>
-        </w:rPr>
-        <w:t>Soil &amp; Tillage Research</w:t>
-      </w:r>
-      <w:r>
+          <w:lang w:val="es-CL"/>
+        </w:rPr>
+        <w:t>Soil</w:t>
+      </w:r>
+      <w:proofErr w:type="spellEnd"/>
+      <w:r>
+        <w:rPr>
+          <w:i/>
+          <w:iCs/>
+          <w:lang w:val="es-CL"/>
+        </w:rPr>
+        <w:t xml:space="preserve"> &amp; </w:t>
+      </w:r>
+      <w:proofErr w:type="spellStart"/>
+      <w:r>
+        <w:rPr>
+          <w:i/>
+          <w:iCs/>
+          <w:lang w:val="es-CL"/>
+        </w:rPr>
+        <w:t>Tillage</w:t>
+      </w:r>
+      <w:proofErr w:type="spellEnd"/>
+      <w:r>
+        <w:rPr>
+          <w:i/>
+          <w:iCs/>
+          <w:lang w:val="es-CL"/>
+        </w:rPr>
+        <w:t xml:space="preserve"> </w:t>
+      </w:r>
+      <w:proofErr w:type="spellStart"/>
+      <w:r>
+        <w:rPr>
+          <w:i/>
+          <w:iCs/>
+          <w:lang w:val="es-CL"/>
+        </w:rPr>
+        <w:t>Research</w:t>
+      </w:r>
+      <w:proofErr w:type="spellEnd"/>
+      <w:r>
+        <w:rPr>
+          <w:lang w:val="es-CL"/>
+        </w:rPr>
         <w:t xml:space="preserve"> 2005, 82, 121-145, </w:t>
       </w:r>
       <w:proofErr w:type="gramStart"/>
       <w:r>
+        <w:rPr>
+          <w:lang w:val="es-CL"/>
+        </w:rPr>
         <w:t>doi:10.1016/j.still</w:t>
       </w:r>
       <w:proofErr w:type="gramEnd"/>
       <w:r>
+        <w:rPr>
+          <w:lang w:val="es-CL"/>
+        </w:rPr>
         <w:t>.2004.08.009.</w:t>
       </w:r>
     </w:p>
@@ -13785,11 +13207,20 @@
           <w:numId w:val="0"/>
         </w:numPr>
         <w:ind w:left="426" w:hanging="426"/>
-      </w:pPr>
-      <w:r>
+        <w:rPr>
+          <w:lang w:val="es-CL"/>
+        </w:rPr>
+      </w:pPr>
+      <w:r>
+        <w:rPr>
+          <w:lang w:val="es-CL"/>
+        </w:rPr>
         <w:t>6.</w:t>
       </w:r>
       <w:r>
+        <w:rPr>
+          <w:lang w:val="es-CL"/>
+        </w:rPr>
         <w:tab/>
         <w:t>Salazar, O.; Rojas, C.; Soto, C. Diagnóstico sectorial y propuesta de producción limpia: productores de maíz de la Región del Libertador Bernardo O´Higgins; Campesina Intercomunal de Peumo (COOPEUMO): 2013.</w:t>
       </w:r>
@@ -13873,22 +13304,63 @@
           <w:numId w:val="0"/>
         </w:numPr>
         <w:ind w:left="426" w:hanging="426"/>
-      </w:pPr>
-      <w:r>
+        <w:rPr>
+          <w:lang w:val="es-CL"/>
+        </w:rPr>
+      </w:pPr>
+      <w:r>
+        <w:rPr>
+          <w:lang w:val="es-CL"/>
+        </w:rPr>
         <w:t>10.</w:t>
       </w:r>
       <w:r>
+        <w:rPr>
+          <w:lang w:val="es-CL"/>
+        </w:rPr>
         <w:tab/>
-        <w:t xml:space="preserve">Nissen, J.; Quiroz, C.; Seguel, O.; Mac Donald, R.; Ellies, A. Flujo Hídrico no Saturado en Andisoles. </w:t>
+        <w:t xml:space="preserve">Nissen, J.; Quiroz, C.; Seguel, O.; Mac Donald, R.; </w:t>
+      </w:r>
+      <w:proofErr w:type="spellStart"/>
+      <w:r>
+        <w:rPr>
+          <w:lang w:val="es-CL"/>
+        </w:rPr>
+        <w:t>Ellies</w:t>
+      </w:r>
+      <w:proofErr w:type="spellEnd"/>
+      <w:r>
+        <w:rPr>
+          <w:lang w:val="es-CL"/>
+        </w:rPr>
+        <w:t xml:space="preserve">, A. Flujo Hídrico no Saturado en </w:t>
+      </w:r>
+      <w:proofErr w:type="spellStart"/>
+      <w:r>
+        <w:rPr>
+          <w:lang w:val="es-CL"/>
+        </w:rPr>
+        <w:t>Andisoles</w:t>
+      </w:r>
+      <w:proofErr w:type="spellEnd"/>
+      <w:r>
+        <w:rPr>
+          <w:lang w:val="es-CL"/>
+        </w:rPr>
+        <w:t xml:space="preserve">. </w:t>
       </w:r>
       <w:r>
         <w:rPr>
           <w:i/>
           <w:iCs/>
+          <w:lang w:val="es-CL"/>
         </w:rPr>
         <w:t>Revista de la ciencia del suelo y nutrición vegetal</w:t>
       </w:r>
       <w:r>
+        <w:rPr>
+          <w:lang w:val="es-CL"/>
+        </w:rPr>
         <w:t xml:space="preserve"> 2006, 6, 9-19, doi:10.4067/S0718-27912006000100003 </w:t>
       </w:r>
     </w:p>
@@ -13933,15 +13405,7 @@
         <w:t>Soil Science Society of America Journal</w:t>
       </w:r>
       <w:r>
-        <w:t xml:space="preserve"> 1999, 63, 1801-1810, </w:t>
-      </w:r>
-      <w:proofErr w:type="gramStart"/>
-      <w:r>
-        <w:t>doi:DOI</w:t>
-      </w:r>
-      <w:proofErr w:type="gramEnd"/>
-      <w:r>
-        <w:t xml:space="preserve"> 10.2136/sssaj1999.6361801x.</w:t>
+        <w:t xml:space="preserve"> 1999, 63, 1801-1810, doi:DOI 10.2136/sssaj1999.6361801x.</w:t>
       </w:r>
     </w:p>
     <w:p>
@@ -13968,15 +13432,7 @@
         <w:t>Geoderma</w:t>
       </w:r>
       <w:r>
-        <w:t xml:space="preserve"> 2007, 140, 147-155, </w:t>
-      </w:r>
-      <w:proofErr w:type="gramStart"/>
-      <w:r>
-        <w:t>doi:10.1016/j.geoderma</w:t>
-      </w:r>
-      <w:proofErr w:type="gramEnd"/>
-      <w:r>
-        <w:t>.2007.04.001.</w:t>
+        <w:t xml:space="preserve"> 2007, 140, 147-155, doi:10.1016/j.geoderma.2007.04.001.</w:t>
       </w:r>
     </w:p>
     <w:p>
@@ -14004,11 +13460,20 @@
           <w:numId w:val="0"/>
         </w:numPr>
         <w:ind w:left="426" w:hanging="426"/>
-      </w:pPr>
-      <w:r>
+        <w:rPr>
+          <w:lang w:val="es-CL"/>
+        </w:rPr>
+      </w:pPr>
+      <w:r>
+        <w:rPr>
+          <w:lang w:val="es-CL"/>
+        </w:rPr>
         <w:t>15.</w:t>
       </w:r>
       <w:r>
+        <w:rPr>
+          <w:lang w:val="es-CL"/>
+        </w:rPr>
         <w:tab/>
         <w:t xml:space="preserve">Cuevas Becerra, J. Efecto de la materia orgánica y el manejo sobre la hidrofobicidad de suelos volcánicos. </w:t>
       </w:r>
@@ -14016,10 +13481,14 @@
         <w:rPr>
           <w:i/>
           <w:iCs/>
+          <w:lang w:val="es-CL"/>
         </w:rPr>
         <w:t xml:space="preserve">Revista de la ciencia del suelo y nutrición vegetal </w:t>
       </w:r>
       <w:r>
+        <w:rPr>
+          <w:lang w:val="es-CL"/>
+        </w:rPr>
         <w:t xml:space="preserve">2006, 6, 13-27, doi:10.4067/S0718-27912006000200002 </w:t>
       </w:r>
     </w:p>
@@ -14048,6 +13517,9 @@
           <w:numId w:val="0"/>
         </w:numPr>
         <w:ind w:left="426" w:hanging="426"/>
+        <w:rPr>
+          <w:lang w:val="es-CL"/>
+        </w:rPr>
       </w:pPr>
       <w:r>
         <w:t>17.</w:t>
@@ -14056,14 +13528,110 @@
         <w:tab/>
         <w:t xml:space="preserve">Buczko, U.; Bens, O. Assessing soil hydrophobicity and its variability through the soil profile using two different methods. </w:t>
       </w:r>
+      <w:proofErr w:type="spellStart"/>
       <w:r>
         <w:rPr>
           <w:i/>
           <w:iCs/>
-        </w:rPr>
-        <w:t>Soil Science Society of America Journal</w:t>
-      </w:r>
-      <w:r>
+          <w:lang w:val="es-CL"/>
+        </w:rPr>
+        <w:t>Soil</w:t>
+      </w:r>
+      <w:proofErr w:type="spellEnd"/>
+      <w:r>
+        <w:rPr>
+          <w:i/>
+          <w:iCs/>
+          <w:lang w:val="es-CL"/>
+        </w:rPr>
+        <w:t xml:space="preserve"> </w:t>
+      </w:r>
+      <w:proofErr w:type="spellStart"/>
+      <w:r>
+        <w:rPr>
+          <w:i/>
+          <w:iCs/>
+          <w:lang w:val="es-CL"/>
+        </w:rPr>
+        <w:t>Science</w:t>
+      </w:r>
+      <w:proofErr w:type="spellEnd"/>
+      <w:r>
+        <w:rPr>
+          <w:i/>
+          <w:iCs/>
+          <w:lang w:val="es-CL"/>
+        </w:rPr>
+        <w:t xml:space="preserve"> </w:t>
+      </w:r>
+      <w:proofErr w:type="spellStart"/>
+      <w:r>
+        <w:rPr>
+          <w:i/>
+          <w:iCs/>
+          <w:lang w:val="es-CL"/>
+        </w:rPr>
+        <w:t>Society</w:t>
+      </w:r>
+      <w:proofErr w:type="spellEnd"/>
+      <w:r>
+        <w:rPr>
+          <w:i/>
+          <w:iCs/>
+          <w:lang w:val="es-CL"/>
+        </w:rPr>
+        <w:t xml:space="preserve"> </w:t>
+      </w:r>
+      <w:proofErr w:type="spellStart"/>
+      <w:r>
+        <w:rPr>
+          <w:i/>
+          <w:iCs/>
+          <w:lang w:val="es-CL"/>
+        </w:rPr>
+        <w:t>of</w:t>
+      </w:r>
+      <w:proofErr w:type="spellEnd"/>
+      <w:r>
+        <w:rPr>
+          <w:i/>
+          <w:iCs/>
+          <w:lang w:val="es-CL"/>
+        </w:rPr>
+        <w:t xml:space="preserve"> </w:t>
+      </w:r>
+      <w:proofErr w:type="spellStart"/>
+      <w:r>
+        <w:rPr>
+          <w:i/>
+          <w:iCs/>
+          <w:lang w:val="es-CL"/>
+        </w:rPr>
+        <w:t>America</w:t>
+      </w:r>
+      <w:proofErr w:type="spellEnd"/>
+      <w:r>
+        <w:rPr>
+          <w:i/>
+          <w:iCs/>
+          <w:lang w:val="es-CL"/>
+        </w:rPr>
+        <w:t xml:space="preserve"> </w:t>
+      </w:r>
+      <w:proofErr w:type="spellStart"/>
+      <w:r>
+        <w:rPr>
+          <w:i/>
+          <w:iCs/>
+          <w:lang w:val="es-CL"/>
+        </w:rPr>
+        <w:t>Journal</w:t>
+      </w:r>
+      <w:proofErr w:type="spellEnd"/>
+      <w:r>
+        <w:rPr>
+          <w:lang w:val="es-CL"/>
+        </w:rPr>
         <w:t xml:space="preserve"> 2006, 70, 718-727, doi:10.2136/sssaj2005.0183.</w:t>
       </w:r>
     </w:p>
@@ -14075,20 +13643,35 @@
           <w:numId w:val="0"/>
         </w:numPr>
         <w:ind w:left="426" w:hanging="426"/>
-      </w:pPr>
-      <w:r>
+        <w:rPr>
+          <w:lang w:val="es-CL"/>
+        </w:rPr>
+      </w:pPr>
+      <w:r>
+        <w:rPr>
+          <w:lang w:val="es-CL"/>
+        </w:rPr>
         <w:t>18.</w:t>
       </w:r>
       <w:r>
+        <w:rPr>
+          <w:lang w:val="es-CL"/>
+        </w:rPr>
         <w:tab/>
         <w:t xml:space="preserve">CIREN. Estudio agrológico VI </w:t>
       </w:r>
       <w:proofErr w:type="gramStart"/>
       <w:r>
+        <w:rPr>
+          <w:lang w:val="es-CL"/>
+        </w:rPr>
         <w:t>Región :</w:t>
       </w:r>
       <w:proofErr w:type="gramEnd"/>
       <w:r>
+        <w:rPr>
+          <w:lang w:val="es-CL"/>
+        </w:rPr>
         <w:t xml:space="preserve"> descripción de suelos materiales y símbolos. (Pub. CIREN N°114); Centro de Información de Recursos Naturales: Santiago, Chile, 1996; p. 570.</w:t>
       </w:r>
     </w:p>
@@ -14100,6 +13683,9 @@
           <w:numId w:val="0"/>
         </w:numPr>
         <w:ind w:left="426" w:hanging="426"/>
+        <w:rPr>
+          <w:lang w:val="es-CL"/>
+        </w:rPr>
       </w:pPr>
       <w:r>
         <w:t>19.</w:t>
@@ -14108,22 +13694,60 @@
         <w:tab/>
         <w:t xml:space="preserve">Salazar, O.; Vargas, J.; Najera, F.; Seguel, O.; Casanova, M. Monitoring of nitrate leaching during flush flooding events in a coarse-textured floodplain soil. </w:t>
       </w:r>
+      <w:proofErr w:type="spellStart"/>
       <w:r>
         <w:rPr>
           <w:i/>
           <w:iCs/>
-        </w:rPr>
-        <w:t xml:space="preserve">Agricultural Water Management </w:t>
-      </w:r>
-      <w:r>
+          <w:lang w:val="es-CL"/>
+        </w:rPr>
+        <w:t>Agricultural</w:t>
+      </w:r>
+      <w:proofErr w:type="spellEnd"/>
+      <w:r>
+        <w:rPr>
+          <w:i/>
+          <w:iCs/>
+          <w:lang w:val="es-CL"/>
+        </w:rPr>
+        <w:t xml:space="preserve"> </w:t>
+      </w:r>
+      <w:proofErr w:type="spellStart"/>
+      <w:r>
+        <w:rPr>
+          <w:i/>
+          <w:iCs/>
+          <w:lang w:val="es-CL"/>
+        </w:rPr>
+        <w:t>Water</w:t>
+      </w:r>
+      <w:proofErr w:type="spellEnd"/>
+      <w:r>
+        <w:rPr>
+          <w:i/>
+          <w:iCs/>
+          <w:lang w:val="es-CL"/>
+        </w:rPr>
+        <w:t xml:space="preserve"> Management </w:t>
+      </w:r>
+      <w:r>
+        <w:rPr>
+          <w:lang w:val="es-CL"/>
+        </w:rPr>
         <w:t xml:space="preserve">2014, 146, 218-227, </w:t>
       </w:r>
       <w:proofErr w:type="gramStart"/>
       <w:r>
+        <w:rPr>
+          <w:lang w:val="es-CL"/>
+        </w:rPr>
         <w:t>doi:10.1016/j.agwat</w:t>
       </w:r>
       <w:proofErr w:type="gramEnd"/>
       <w:r>
+        <w:rPr>
+          <w:lang w:val="es-CL"/>
+        </w:rPr>
         <w:t>.2014.08.014.</w:t>
       </w:r>
     </w:p>
@@ -14135,13 +13759,36 @@
           <w:numId w:val="0"/>
         </w:numPr>
         <w:ind w:left="426" w:hanging="426"/>
-      </w:pPr>
-      <w:r>
+        <w:rPr>
+          <w:lang w:val="es-CL"/>
+        </w:rPr>
+      </w:pPr>
+      <w:r>
+        <w:rPr>
+          <w:lang w:val="es-CL"/>
+        </w:rPr>
         <w:t>20.</w:t>
       </w:r>
       <w:r>
+        <w:rPr>
+          <w:lang w:val="es-CL"/>
+        </w:rPr>
         <w:tab/>
-        <w:t>Uribe, J.; Cabrera, R.; de la Fuente, A.; Paneque, M. Atlas Bioclimático de Chile; 2012.</w:t>
+        <w:t xml:space="preserve">Uribe, J.; Cabrera, R.; de la Fuente, A.; </w:t>
+      </w:r>
+      <w:proofErr w:type="spellStart"/>
+      <w:r>
+        <w:rPr>
+          <w:lang w:val="es-CL"/>
+        </w:rPr>
+        <w:t>Paneque</w:t>
+      </w:r>
+      <w:proofErr w:type="spellEnd"/>
+      <w:r>
+        <w:rPr>
+          <w:lang w:val="es-CL"/>
+        </w:rPr>
+        <w:t>, M. Atlas Bioclimático de Chile; 2012.</w:t>
       </w:r>
     </w:p>
     <w:p>
@@ -14152,6 +13799,9 @@
           <w:numId w:val="0"/>
         </w:numPr>
         <w:ind w:left="426" w:hanging="426"/>
+        <w:rPr>
+          <w:lang w:val="es-CL"/>
+        </w:rPr>
       </w:pPr>
       <w:r>
         <w:t>21.</w:t>
@@ -14160,22 +13810,60 @@
         <w:tab/>
         <w:t xml:space="preserve">Salazar, O.; Najera, F.; Tapia, W.; Casanova, M. Evaluation of the DAISY model for predicting nitrogen leaching in coarse-textured soils cropped with maize in the Mediterranean zone of Chile. </w:t>
       </w:r>
+      <w:proofErr w:type="spellStart"/>
       <w:r>
         <w:rPr>
           <w:i/>
           <w:iCs/>
-        </w:rPr>
-        <w:t>Agricultural Water Management</w:t>
-      </w:r>
-      <w:r>
+          <w:lang w:val="es-CL"/>
+        </w:rPr>
+        <w:t>Agricultural</w:t>
+      </w:r>
+      <w:proofErr w:type="spellEnd"/>
+      <w:r>
+        <w:rPr>
+          <w:i/>
+          <w:iCs/>
+          <w:lang w:val="es-CL"/>
+        </w:rPr>
+        <w:t xml:space="preserve"> </w:t>
+      </w:r>
+      <w:proofErr w:type="spellStart"/>
+      <w:r>
+        <w:rPr>
+          <w:i/>
+          <w:iCs/>
+          <w:lang w:val="es-CL"/>
+        </w:rPr>
+        <w:t>Water</w:t>
+      </w:r>
+      <w:proofErr w:type="spellEnd"/>
+      <w:r>
+        <w:rPr>
+          <w:i/>
+          <w:iCs/>
+          <w:lang w:val="es-CL"/>
+        </w:rPr>
+        <w:t xml:space="preserve"> Management</w:t>
+      </w:r>
+      <w:r>
+        <w:rPr>
+          <w:lang w:val="es-CL"/>
+        </w:rPr>
         <w:t xml:space="preserve"> 2017, 182, 77-86, </w:t>
       </w:r>
       <w:proofErr w:type="gramStart"/>
       <w:r>
+        <w:rPr>
+          <w:lang w:val="es-CL"/>
+        </w:rPr>
         <w:t>doi:10.1016/j.agwat</w:t>
       </w:r>
       <w:proofErr w:type="gramEnd"/>
       <w:r>
+        <w:rPr>
+          <w:lang w:val="es-CL"/>
+        </w:rPr>
         <w:t>.2016.12.005.</w:t>
       </w:r>
     </w:p>
@@ -14187,13 +13875,36 @@
           <w:numId w:val="0"/>
         </w:numPr>
         <w:ind w:left="426" w:hanging="426"/>
-      </w:pPr>
-      <w:r>
+        <w:rPr>
+          <w:lang w:val="es-CL"/>
+        </w:rPr>
+      </w:pPr>
+      <w:r>
+        <w:rPr>
+          <w:lang w:val="es-CL"/>
+        </w:rPr>
         <w:t>22.</w:t>
       </w:r>
       <w:r>
+        <w:rPr>
+          <w:lang w:val="es-CL"/>
+        </w:rPr>
         <w:tab/>
-        <w:t>Sandoval, M.; Dörner, J.; Seguel, O.; Cuevas, J.; Rivera, D. Métodos de análisis físicos de suelos; 2012.</w:t>
+        <w:t xml:space="preserve">Sandoval, M.; </w:t>
+      </w:r>
+      <w:proofErr w:type="spellStart"/>
+      <w:r>
+        <w:rPr>
+          <w:lang w:val="es-CL"/>
+        </w:rPr>
+        <w:t>Dörner</w:t>
+      </w:r>
+      <w:proofErr w:type="spellEnd"/>
+      <w:r>
+        <w:rPr>
+          <w:lang w:val="es-CL"/>
+        </w:rPr>
+        <w:t>, J.; Seguel, O.; Cuevas, J.; Rivera, D. Métodos de análisis físicos de suelos; 2012.</w:t>
       </w:r>
     </w:p>
     <w:p>
@@ -14204,13 +13915,49 @@
           <w:numId w:val="0"/>
         </w:numPr>
         <w:ind w:left="426" w:hanging="426"/>
-      </w:pPr>
-      <w:r>
+        <w:rPr>
+          <w:lang w:val="es-CL"/>
+        </w:rPr>
+      </w:pPr>
+      <w:r>
+        <w:rPr>
+          <w:lang w:val="es-CL"/>
+        </w:rPr>
         <w:t>23.</w:t>
       </w:r>
       <w:r>
+        <w:rPr>
+          <w:lang w:val="es-CL"/>
+        </w:rPr>
         <w:tab/>
-        <w:t>Sadzawka, A.; Carrasco, M.A.; Grez, R.; Mora, M.; Flores, H.; Neaman, A. Métodos de análisis recomendados para los suelos chilenos. Comisión de Normalización y Acreditación. Sociedad Chilena de la Ciencia del Suelo, Santiago, Chile 2004, 113.</w:t>
+      </w:r>
+      <w:proofErr w:type="spellStart"/>
+      <w:r>
+        <w:rPr>
+          <w:lang w:val="es-CL"/>
+        </w:rPr>
+        <w:t>Sadzawka</w:t>
+      </w:r>
+      <w:proofErr w:type="spellEnd"/>
+      <w:r>
+        <w:rPr>
+          <w:lang w:val="es-CL"/>
+        </w:rPr>
+        <w:t xml:space="preserve">, A.; Carrasco, M.A.; Grez, R.; Mora, M.; Flores, H.; </w:t>
+      </w:r>
+      <w:proofErr w:type="spellStart"/>
+      <w:r>
+        <w:rPr>
+          <w:lang w:val="es-CL"/>
+        </w:rPr>
+        <w:t>Neaman</w:t>
+      </w:r>
+      <w:proofErr w:type="spellEnd"/>
+      <w:r>
+        <w:rPr>
+          <w:lang w:val="es-CL"/>
+        </w:rPr>
+        <w:t>, A. Métodos de análisis recomendados para los suelos chilenos. Comisión de Normalización y Acreditación. Sociedad Chilena de la Ciencia del Suelo, Santiago, Chile 2004, 113.</w:t>
       </w:r>
     </w:p>
     <w:p>
@@ -14264,15 +14011,7 @@
         <w:t>Water Resources Research</w:t>
       </w:r>
       <w:r>
-        <w:t xml:space="preserve"> 1988, 24, 755-769, </w:t>
-      </w:r>
-      <w:proofErr w:type="gramStart"/>
-      <w:r>
-        <w:t>doi:DOI</w:t>
-      </w:r>
-      <w:proofErr w:type="gramEnd"/>
-      <w:r>
-        <w:t xml:space="preserve"> 10.1029/WR024i005p00755.</w:t>
+        <w:t xml:space="preserve"> 1988, 24, 755-769, doi:DOI 10.1029/WR024i005p00755.</w:t>
       </w:r>
     </w:p>
     <w:p>
@@ -14316,15 +14055,7 @@
       </w:r>
       <w:r>
         <w:tab/>
-        <w:t xml:space="preserve">Leeds-Harrison, P.B.; Youngs, </w:t>
-      </w:r>
-      <w:proofErr w:type="gramStart"/>
-      <w:r>
-        <w:t>E.G.;</w:t>
-      </w:r>
-      <w:proofErr w:type="gramEnd"/>
-      <w:r>
-        <w:t xml:space="preserve"> Uddin, B. A device for determining the sorptivity of soil aggregates. </w:t>
+        <w:t xml:space="preserve">Leeds-Harrison, P.B.; Youngs, E.G.; Uddin, B. A device for determining the sorptivity of soil aggregates. </w:t>
       </w:r>
       <w:r>
         <w:rPr>
@@ -14334,15 +14065,7 @@
         <w:t>European Journal of Soil Science</w:t>
       </w:r>
       <w:r>
-        <w:t xml:space="preserve"> 1994, 45, 269-272, doi:10.1111/j.1365-</w:t>
-      </w:r>
-      <w:proofErr w:type="gramStart"/>
-      <w:r>
-        <w:t>2389.1994.tb</w:t>
-      </w:r>
-      <w:proofErr w:type="gramEnd"/>
-      <w:r>
-        <w:t>00509.x.</w:t>
+        <w:t xml:space="preserve"> 1994, 45, 269-272, doi:10.1111/j.1365-2389.1994.tb00509.x.</w:t>
       </w:r>
     </w:p>
     <w:p>
@@ -14353,6 +14076,9 @@
           <w:numId w:val="0"/>
         </w:numPr>
         <w:ind w:left="426" w:hanging="426"/>
+        <w:rPr>
+          <w:lang w:val="es-CL"/>
+        </w:rPr>
       </w:pPr>
       <w:r>
         <w:t>28.</w:t>
@@ -14361,18 +14087,99 @@
         <w:tab/>
         <w:t xml:space="preserve">Hallett, P.D.; Young, I.M. Changes to water repellence of soil aggregates caused by substrate-induced microbial activity. </w:t>
       </w:r>
+      <w:proofErr w:type="spellStart"/>
       <w:r>
         <w:rPr>
           <w:i/>
           <w:iCs/>
-        </w:rPr>
-        <w:t>European Journal of Soil Science</w:t>
-      </w:r>
-      <w:r>
+          <w:lang w:val="es-CL"/>
+        </w:rPr>
+        <w:t>European</w:t>
+      </w:r>
+      <w:proofErr w:type="spellEnd"/>
+      <w:r>
+        <w:rPr>
+          <w:i/>
+          <w:iCs/>
+          <w:lang w:val="es-CL"/>
+        </w:rPr>
+        <w:t xml:space="preserve"> </w:t>
+      </w:r>
+      <w:proofErr w:type="spellStart"/>
+      <w:r>
+        <w:rPr>
+          <w:i/>
+          <w:iCs/>
+          <w:lang w:val="es-CL"/>
+        </w:rPr>
+        <w:t>Journal</w:t>
+      </w:r>
+      <w:proofErr w:type="spellEnd"/>
+      <w:r>
+        <w:rPr>
+          <w:i/>
+          <w:iCs/>
+          <w:lang w:val="es-CL"/>
+        </w:rPr>
+        <w:t xml:space="preserve"> </w:t>
+      </w:r>
+      <w:proofErr w:type="spellStart"/>
+      <w:r>
+        <w:rPr>
+          <w:i/>
+          <w:iCs/>
+          <w:lang w:val="es-CL"/>
+        </w:rPr>
+        <w:t>of</w:t>
+      </w:r>
+      <w:proofErr w:type="spellEnd"/>
+      <w:r>
+        <w:rPr>
+          <w:i/>
+          <w:iCs/>
+          <w:lang w:val="es-CL"/>
+        </w:rPr>
+        <w:t xml:space="preserve"> </w:t>
+      </w:r>
+      <w:proofErr w:type="spellStart"/>
+      <w:r>
+        <w:rPr>
+          <w:i/>
+          <w:iCs/>
+          <w:lang w:val="es-CL"/>
+        </w:rPr>
+        <w:t>Soil</w:t>
+      </w:r>
+      <w:proofErr w:type="spellEnd"/>
+      <w:r>
+        <w:rPr>
+          <w:i/>
+          <w:iCs/>
+          <w:lang w:val="es-CL"/>
+        </w:rPr>
+        <w:t xml:space="preserve"> </w:t>
+      </w:r>
+      <w:proofErr w:type="spellStart"/>
+      <w:r>
+        <w:rPr>
+          <w:i/>
+          <w:iCs/>
+          <w:lang w:val="es-CL"/>
+        </w:rPr>
+        <w:t>Science</w:t>
+      </w:r>
+      <w:proofErr w:type="spellEnd"/>
+      <w:r>
+        <w:rPr>
+          <w:lang w:val="es-CL"/>
+        </w:rPr>
         <w:t xml:space="preserve"> 1999, 50, 35-40, doi:10.1046/j.1365-2389.1999.</w:t>
       </w:r>
       <w:proofErr w:type="gramStart"/>
       <w:r>
+        <w:rPr>
+          <w:lang w:val="es-CL"/>
+        </w:rPr>
         <w:t>00214.x.</w:t>
       </w:r>
       <w:proofErr w:type="gramEnd"/>
@@ -14385,22 +14192,135 @@
           <w:numId w:val="0"/>
         </w:numPr>
         <w:ind w:left="426" w:hanging="426"/>
-      </w:pPr>
-      <w:r>
+        <w:rPr>
+          <w:lang w:val="es-CL"/>
+        </w:rPr>
+      </w:pPr>
+      <w:r>
+        <w:rPr>
+          <w:lang w:val="es-CL"/>
+        </w:rPr>
         <w:lastRenderedPageBreak/>
         <w:t>29.</w:t>
       </w:r>
       <w:r>
+        <w:rPr>
+          <w:lang w:val="es-CL"/>
+        </w:rPr>
         <w:tab/>
-        <w:t>Di Rienzo, J.; Robledo, C.; Balzarini, M.; Casanoves, F.; González, L.; Tablada, M. InfoStat Software Estadístico. Available online: http//</w:t>
+        <w:t xml:space="preserve">Di </w:t>
+      </w:r>
+      <w:proofErr w:type="spellStart"/>
+      <w:r>
+        <w:rPr>
+          <w:lang w:val="es-CL"/>
+        </w:rPr>
+        <w:t>Rienzo</w:t>
+      </w:r>
+      <w:proofErr w:type="spellEnd"/>
+      <w:r>
+        <w:rPr>
+          <w:lang w:val="es-CL"/>
+        </w:rPr>
+        <w:t xml:space="preserve">, J.; Robledo, C.; </w:t>
+      </w:r>
+      <w:proofErr w:type="spellStart"/>
+      <w:r>
+        <w:rPr>
+          <w:lang w:val="es-CL"/>
+        </w:rPr>
+        <w:t>Balzarini</w:t>
+      </w:r>
+      <w:proofErr w:type="spellEnd"/>
+      <w:r>
+        <w:rPr>
+          <w:lang w:val="es-CL"/>
+        </w:rPr>
+        <w:t xml:space="preserve">, M.; </w:t>
+      </w:r>
+      <w:proofErr w:type="spellStart"/>
+      <w:r>
+        <w:rPr>
+          <w:lang w:val="es-CL"/>
+        </w:rPr>
+        <w:t>Casanoves</w:t>
+      </w:r>
+      <w:proofErr w:type="spellEnd"/>
+      <w:r>
+        <w:rPr>
+          <w:lang w:val="es-CL"/>
+        </w:rPr>
+        <w:t xml:space="preserve">, F.; González, L.; Tablada, M. </w:t>
+      </w:r>
+      <w:proofErr w:type="spellStart"/>
+      <w:r>
+        <w:rPr>
+          <w:lang w:val="es-CL"/>
+        </w:rPr>
+        <w:t>InfoStat</w:t>
+      </w:r>
+      <w:proofErr w:type="spellEnd"/>
+      <w:r>
+        <w:rPr>
+          <w:lang w:val="es-CL"/>
+        </w:rPr>
+        <w:t xml:space="preserve"> Software Estadístico. </w:t>
+      </w:r>
+      <w:proofErr w:type="spellStart"/>
+      <w:r>
+        <w:rPr>
+          <w:lang w:val="es-CL"/>
+        </w:rPr>
+        <w:t>Available</w:t>
+      </w:r>
+      <w:proofErr w:type="spellEnd"/>
+      <w:r>
+        <w:rPr>
+          <w:lang w:val="es-CL"/>
+        </w:rPr>
+        <w:t xml:space="preserve"> online: http//</w:t>
       </w:r>
       <w:hyperlink r:id="rId18" w:history="1">
         <w:r>
+          <w:rPr>
+            <w:lang w:val="es-CL"/>
+          </w:rPr>
           <w:t>www.infostat.com.ar</w:t>
         </w:r>
       </w:hyperlink>
       <w:r>
-        <w:t xml:space="preserve"> (accessed on 2015 June 20).</w:t>
+        <w:rPr>
+          <w:lang w:val="es-CL"/>
+        </w:rPr>
+        <w:t xml:space="preserve"> (</w:t>
+      </w:r>
+      <w:proofErr w:type="spellStart"/>
+      <w:r>
+        <w:rPr>
+          <w:lang w:val="es-CL"/>
+        </w:rPr>
+        <w:t>accessed</w:t>
+      </w:r>
+      <w:proofErr w:type="spellEnd"/>
+      <w:r>
+        <w:rPr>
+          <w:lang w:val="es-CL"/>
+        </w:rPr>
+        <w:t xml:space="preserve"> </w:t>
+      </w:r>
+      <w:proofErr w:type="spellStart"/>
+      <w:r>
+        <w:rPr>
+          <w:lang w:val="es-CL"/>
+        </w:rPr>
+        <w:t>on</w:t>
+      </w:r>
+      <w:proofErr w:type="spellEnd"/>
+      <w:r>
+        <w:rPr>
+          <w:lang w:val="es-CL"/>
+        </w:rPr>
+        <w:t xml:space="preserve"> 2015 June 20).</w:t>
       </w:r>
     </w:p>
     <w:p>
@@ -14411,13 +14331,133 @@
           <w:numId w:val="0"/>
         </w:numPr>
         <w:ind w:left="426" w:hanging="426"/>
-      </w:pPr>
-      <w:r>
+        <w:rPr>
+          <w:lang w:val="es-CL"/>
+        </w:rPr>
+      </w:pPr>
+      <w:r>
+        <w:rPr>
+          <w:lang w:val="es-CL"/>
+        </w:rPr>
         <w:t>30.</w:t>
       </w:r>
       <w:r>
+        <w:rPr>
+          <w:lang w:val="es-CL"/>
+        </w:rPr>
         <w:tab/>
-        <w:t>Badiella, L. Modelos lineales generalizados mixtos: algunos casos prácticos. In Proceedings of the X Congreso Galego de Estatística e Investigación de Operacións, Pontevedra, Spain, Nov 3–5, 2011; pp. 1 - 6.</w:t>
+      </w:r>
+      <w:proofErr w:type="spellStart"/>
+      <w:r>
+        <w:rPr>
+          <w:lang w:val="es-CL"/>
+        </w:rPr>
+        <w:t>Badiella</w:t>
+      </w:r>
+      <w:proofErr w:type="spellEnd"/>
+      <w:r>
+        <w:rPr>
+          <w:lang w:val="es-CL"/>
+        </w:rPr>
+        <w:t xml:space="preserve">, L. Modelos lineales generalizados mixtos: algunos casos prácticos. In </w:t>
+      </w:r>
+      <w:proofErr w:type="spellStart"/>
+      <w:r>
+        <w:rPr>
+          <w:lang w:val="es-CL"/>
+        </w:rPr>
+        <w:t>Proceedings</w:t>
+      </w:r>
+      <w:proofErr w:type="spellEnd"/>
+      <w:r>
+        <w:rPr>
+          <w:lang w:val="es-CL"/>
+        </w:rPr>
+        <w:t xml:space="preserve"> </w:t>
+      </w:r>
+      <w:proofErr w:type="spellStart"/>
+      <w:r>
+        <w:rPr>
+          <w:lang w:val="es-CL"/>
+        </w:rPr>
+        <w:t>of</w:t>
+      </w:r>
+      <w:proofErr w:type="spellEnd"/>
+      <w:r>
+        <w:rPr>
+          <w:lang w:val="es-CL"/>
+        </w:rPr>
+        <w:t xml:space="preserve"> </w:t>
+      </w:r>
+      <w:proofErr w:type="spellStart"/>
+      <w:r>
+        <w:rPr>
+          <w:lang w:val="es-CL"/>
+        </w:rPr>
+        <w:t>the</w:t>
+      </w:r>
+      <w:proofErr w:type="spellEnd"/>
+      <w:r>
+        <w:rPr>
+          <w:lang w:val="es-CL"/>
+        </w:rPr>
+        <w:t xml:space="preserve"> X Congreso </w:t>
+      </w:r>
+      <w:proofErr w:type="spellStart"/>
+      <w:r>
+        <w:rPr>
+          <w:lang w:val="es-CL"/>
+        </w:rPr>
+        <w:t>Galego</w:t>
+      </w:r>
+      <w:proofErr w:type="spellEnd"/>
+      <w:r>
+        <w:rPr>
+          <w:lang w:val="es-CL"/>
+        </w:rPr>
+        <w:t xml:space="preserve"> de </w:t>
+      </w:r>
+      <w:proofErr w:type="spellStart"/>
+      <w:r>
+        <w:rPr>
+          <w:lang w:val="es-CL"/>
+        </w:rPr>
+        <w:t>Estatística</w:t>
+      </w:r>
+      <w:proofErr w:type="spellEnd"/>
+      <w:r>
+        <w:rPr>
+          <w:lang w:val="es-CL"/>
+        </w:rPr>
+        <w:t xml:space="preserve"> e Investigación de </w:t>
+      </w:r>
+      <w:proofErr w:type="spellStart"/>
+      <w:r>
+        <w:rPr>
+          <w:lang w:val="es-CL"/>
+        </w:rPr>
+        <w:t>Operacións</w:t>
+      </w:r>
+      <w:proofErr w:type="spellEnd"/>
+      <w:r>
+        <w:rPr>
+          <w:lang w:val="es-CL"/>
+        </w:rPr>
+        <w:t xml:space="preserve">, Pontevedra, </w:t>
+      </w:r>
+      <w:proofErr w:type="spellStart"/>
+      <w:r>
+        <w:rPr>
+          <w:lang w:val="es-CL"/>
+        </w:rPr>
+        <w:t>Spain</w:t>
+      </w:r>
+      <w:proofErr w:type="spellEnd"/>
+      <w:r>
+        <w:rPr>
+          <w:lang w:val="es-CL"/>
+        </w:rPr>
+        <w:t>, Nov 3–5, 2011; pp. 1 - 6.</w:t>
       </w:r>
     </w:p>
     <w:p>
@@ -14444,15 +14484,7 @@
         <w:t>Ecological Complexity</w:t>
       </w:r>
       <w:r>
-        <w:t xml:space="preserve"> 2009, 6, 263-271, </w:t>
-      </w:r>
-      <w:proofErr w:type="gramStart"/>
-      <w:r>
-        <w:t>doi:10.1016/j.ecocom</w:t>
-      </w:r>
-      <w:proofErr w:type="gramEnd"/>
-      <w:r>
-        <w:t>.2009.05.005.</w:t>
+        <w:t xml:space="preserve"> 2009, 6, 263-271, doi:10.1016/j.ecocom.2009.05.005.</w:t>
       </w:r>
     </w:p>
     <w:p>
@@ -14479,15 +14511,7 @@
         <w:t>Soil &amp; Tillage Research</w:t>
       </w:r>
       <w:r>
-        <w:t xml:space="preserve"> 2008, 99, 4-48, </w:t>
-      </w:r>
-      <w:proofErr w:type="gramStart"/>
-      <w:r>
-        <w:t>doi:10.1016/j.still</w:t>
-      </w:r>
-      <w:proofErr w:type="gramEnd"/>
-      <w:r>
-        <w:t>.2008.01.007.</w:t>
+        <w:t xml:space="preserve"> 2008, 99, 4-48, doi:10.1016/j.still.2008.01.007.</w:t>
       </w:r>
     </w:p>
     <w:p>
@@ -14514,15 +14538,7 @@
         <w:t>Forest Ecology and Management</w:t>
       </w:r>
       <w:r>
-        <w:t xml:space="preserve"> 2007, 248, 56-63, </w:t>
-      </w:r>
-      <w:proofErr w:type="gramStart"/>
-      <w:r>
-        <w:t>doi:10.1016/j.foreco</w:t>
-      </w:r>
-      <w:proofErr w:type="gramEnd"/>
-      <w:r>
-        <w:t>.2007.02.037.</w:t>
+        <w:t xml:space="preserve"> 2007, 248, 56-63, doi:10.1016/j.foreco.2007.02.037.</w:t>
       </w:r>
     </w:p>
     <w:p>
@@ -14593,15 +14609,7 @@
         <w:t xml:space="preserve"> Soil &amp; Tillage Research </w:t>
       </w:r>
       <w:r>
-        <w:t xml:space="preserve">2009, 102, 201-208, </w:t>
-      </w:r>
-      <w:proofErr w:type="gramStart"/>
-      <w:r>
-        <w:t>doi:10.1016/j.still</w:t>
-      </w:r>
-      <w:proofErr w:type="gramEnd"/>
-      <w:r>
-        <w:t>.2008.07.015.</w:t>
+        <w:t>2009, 102, 201-208, doi:10.1016/j.still.2008.07.015.</w:t>
       </w:r>
     </w:p>
     <w:p>
@@ -14628,15 +14636,7 @@
         <w:t>Soil and Tillage Research</w:t>
       </w:r>
       <w:r>
-        <w:t xml:space="preserve"> 2010, 110, 77-86, </w:t>
-      </w:r>
-      <w:proofErr w:type="gramStart"/>
-      <w:r>
-        <w:t>doi:10.1016/j.still</w:t>
-      </w:r>
-      <w:proofErr w:type="gramEnd"/>
-      <w:r>
-        <w:t>.2010.06.011.</w:t>
+        <w:t xml:space="preserve"> 2010, 110, 77-86, doi:10.1016/j.still.2010.06.011.</w:t>
       </w:r>
     </w:p>
     <w:p>
@@ -14691,11 +14691,20 @@
           <w:numId w:val="0"/>
         </w:numPr>
         <w:ind w:left="426" w:hanging="426"/>
-      </w:pPr>
-      <w:r>
+        <w:rPr>
+          <w:lang w:val="es-CL"/>
+        </w:rPr>
+      </w:pPr>
+      <w:r>
+        <w:rPr>
+          <w:lang w:val="es-CL"/>
+        </w:rPr>
         <w:t>40.</w:t>
       </w:r>
       <w:r>
+        <w:rPr>
+          <w:lang w:val="es-CL"/>
+        </w:rPr>
         <w:tab/>
         <w:t>FAO. Guía para la descripción de suelos - Cuarta edición; FAO: Roma (Italia), 2009; p. 110.</w:t>
       </w:r>
@@ -14742,38 +14751,71 @@
           <w:numId w:val="0"/>
         </w:numPr>
         <w:ind w:left="426" w:hanging="426"/>
+        <w:rPr>
+          <w:lang w:val="de-DE"/>
+        </w:rPr>
       </w:pPr>
       <w:r>
         <w:t>43.</w:t>
       </w:r>
       <w:r>
         <w:tab/>
-        <w:t xml:space="preserve">Osunbitan, J.A.; Oyedele, D.J.; Adekalu, K.O. Tillage effects on bulk density, hydraulic </w:t>
-      </w:r>
-      <w:proofErr w:type="gramStart"/>
-      <w:r>
-        <w:t>conductivity</w:t>
-      </w:r>
-      <w:proofErr w:type="gramEnd"/>
-      <w:r>
-        <w:t xml:space="preserve"> and strength of a loamy sand soil in southwestern Nigeria. </w:t>
-      </w:r>
+        <w:t xml:space="preserve">Osunbitan, J.A.; Oyedele, D.J.; Adekalu, K.O. Tillage effects on bulk density, hydraulic conductivity and strength of a loamy sand soil in southwestern Nigeria. </w:t>
+      </w:r>
+      <w:proofErr w:type="spellStart"/>
       <w:r>
         <w:rPr>
           <w:i/>
           <w:iCs/>
-        </w:rPr>
-        <w:t>Soil &amp; Tillage Research</w:t>
-      </w:r>
-      <w:r>
+          <w:lang w:val="de-DE"/>
+        </w:rPr>
+        <w:t>Soil</w:t>
+      </w:r>
+      <w:proofErr w:type="spellEnd"/>
+      <w:r>
+        <w:rPr>
+          <w:i/>
+          <w:iCs/>
+          <w:lang w:val="de-DE"/>
+        </w:rPr>
+        <w:t xml:space="preserve"> &amp; </w:t>
+      </w:r>
+      <w:proofErr w:type="spellStart"/>
+      <w:r>
+        <w:rPr>
+          <w:i/>
+          <w:iCs/>
+          <w:lang w:val="de-DE"/>
+        </w:rPr>
+        <w:t>Tillage</w:t>
+      </w:r>
+      <w:proofErr w:type="spellEnd"/>
+      <w:r>
+        <w:rPr>
+          <w:i/>
+          <w:iCs/>
+          <w:lang w:val="de-DE"/>
+        </w:rPr>
+        <w:t xml:space="preserve"> Research</w:t>
+      </w:r>
+      <w:r>
+        <w:rPr>
+          <w:lang w:val="de-DE"/>
+        </w:rPr>
         <w:t xml:space="preserve"> 2005, 82, 57-64, </w:t>
       </w:r>
       <w:proofErr w:type="gramStart"/>
       <w:r>
+        <w:rPr>
+          <w:lang w:val="de-DE"/>
+        </w:rPr>
         <w:t>doi:10.1016/j.still</w:t>
       </w:r>
       <w:proofErr w:type="gramEnd"/>
       <w:r>
+        <w:rPr>
+          <w:lang w:val="de-DE"/>
+        </w:rPr>
         <w:t>.2004.05.007.</w:t>
       </w:r>
     </w:p>
@@ -14787,29 +14829,130 @@
         <w:ind w:left="426" w:hanging="426"/>
       </w:pPr>
       <w:r>
+        <w:rPr>
+          <w:lang w:val="de-DE"/>
+        </w:rPr>
         <w:t>44.</w:t>
       </w:r>
       <w:r>
+        <w:rPr>
+          <w:lang w:val="de-DE"/>
+        </w:rPr>
         <w:tab/>
-        <w:t>Blume, H.-P.; Bru</w:t>
+        <w:t xml:space="preserve">Blume, H.-P.; </w:t>
+      </w:r>
+      <w:proofErr w:type="spellStart"/>
+      <w:r>
+        <w:rPr>
+          <w:lang w:val="de-DE"/>
+        </w:rPr>
+        <w:t>Bru</w:t>
       </w:r>
       <w:r>
         <w:rPr>
           <w:rFonts w:ascii="Times New Roman" w:hAnsi="Times New Roman"/>
+          <w:lang w:val="de-DE"/>
         </w:rPr>
         <w:t>̈</w:t>
       </w:r>
       <w:r>
-        <w:t>mmer, G.W.; Horn, R.; Kandeler, E.; Ko</w:t>
+        <w:rPr>
+          <w:lang w:val="de-DE"/>
+        </w:rPr>
+        <w:t>mmer</w:t>
+      </w:r>
+      <w:proofErr w:type="spellEnd"/>
+      <w:r>
+        <w:rPr>
+          <w:lang w:val="de-DE"/>
+        </w:rPr>
+        <w:t xml:space="preserve">, G.W.; Horn, R.; </w:t>
+      </w:r>
+      <w:proofErr w:type="spellStart"/>
+      <w:r>
+        <w:rPr>
+          <w:lang w:val="de-DE"/>
+        </w:rPr>
+        <w:t>Kandeler</w:t>
+      </w:r>
+      <w:proofErr w:type="spellEnd"/>
+      <w:r>
+        <w:rPr>
+          <w:lang w:val="de-DE"/>
+        </w:rPr>
+        <w:t xml:space="preserve">, E.; </w:t>
+      </w:r>
+      <w:proofErr w:type="spellStart"/>
+      <w:r>
+        <w:rPr>
+          <w:lang w:val="de-DE"/>
+        </w:rPr>
+        <w:t>Ko</w:t>
       </w:r>
       <w:r>
         <w:rPr>
           <w:rFonts w:ascii="Times New Roman" w:hAnsi="Times New Roman"/>
+          <w:lang w:val="de-DE"/>
         </w:rPr>
         <w:t>̈</w:t>
       </w:r>
       <w:r>
-        <w:t>gel-Knabner, I.; Kretzschmar, R.; Stahr, K.; Wilke, B.-M.; Scheffer, F.; Schachtschabel, P.; et al. Scheffer/Schachtschabel Lehrbuch der Bodenkunde, 16. Auflage, (Nachdruck) ed.; Springer Spektrum: Berlin Heidelberg, 2010; pp. XIV, 569 Seiten.</w:t>
+        <w:rPr>
+          <w:lang w:val="de-DE"/>
+        </w:rPr>
+        <w:t>gel-Knabner</w:t>
+      </w:r>
+      <w:proofErr w:type="spellEnd"/>
+      <w:r>
+        <w:rPr>
+          <w:lang w:val="de-DE"/>
+        </w:rPr>
+        <w:t xml:space="preserve">, I.; Kretzschmar, R.; Stahr, K.; Wilke, B.-M.; Scheffer, F.; </w:t>
+      </w:r>
+      <w:proofErr w:type="spellStart"/>
+      <w:r>
+        <w:rPr>
+          <w:lang w:val="de-DE"/>
+        </w:rPr>
+        <w:t>Schachtschabel</w:t>
+      </w:r>
+      <w:proofErr w:type="spellEnd"/>
+      <w:r>
+        <w:rPr>
+          <w:lang w:val="de-DE"/>
+        </w:rPr>
+        <w:t>, P.; et al. Scheffer/</w:t>
+      </w:r>
+      <w:proofErr w:type="spellStart"/>
+      <w:r>
+        <w:rPr>
+          <w:lang w:val="de-DE"/>
+        </w:rPr>
+        <w:t>Schachtschabel</w:t>
+      </w:r>
+      <w:proofErr w:type="spellEnd"/>
+      <w:r>
+        <w:rPr>
+          <w:lang w:val="de-DE"/>
+        </w:rPr>
+        <w:t xml:space="preserve"> Lehrbuch der Bodenkunde, 16. Auflage, (Nachdruck) </w:t>
+      </w:r>
+      <w:proofErr w:type="spellStart"/>
+      <w:r>
+        <w:rPr>
+          <w:lang w:val="de-DE"/>
+        </w:rPr>
+        <w:t>ed</w:t>
+      </w:r>
+      <w:proofErr w:type="spellEnd"/>
+      <w:r>
+        <w:rPr>
+          <w:lang w:val="de-DE"/>
+        </w:rPr>
+        <w:t xml:space="preserve">.; Springer Spektrum: Berlin Heidelberg, 2010; pp. </w:t>
+      </w:r>
+      <w:r>
+        <w:t>XIV, 569 Seiten.</w:t>
       </w:r>
     </w:p>
     <w:p>
@@ -14890,15 +15033,7 @@
         <w:t>Geoderma</w:t>
       </w:r>
       <w:r>
-        <w:t xml:space="preserve"> 2004, 123, 1-22, </w:t>
-      </w:r>
-      <w:proofErr w:type="gramStart"/>
-      <w:r>
-        <w:t>doi:10.1016/j.geoderma</w:t>
-      </w:r>
-      <w:proofErr w:type="gramEnd"/>
-      <w:r>
-        <w:t>.2004.01.032.</w:t>
+        <w:t xml:space="preserve"> 2004, 123, 1-22, doi:10.1016/j.geoderma.2004.01.032.</w:t>
       </w:r>
     </w:p>
     <w:p>
@@ -14909,6 +15044,9 @@
           <w:numId w:val="0"/>
         </w:numPr>
         <w:ind w:left="426" w:hanging="426"/>
+        <w:rPr>
+          <w:lang w:val="es-CL"/>
+        </w:rPr>
       </w:pPr>
       <w:r>
         <w:t>48.</w:t>
@@ -14917,14 +15055,56 @@
         <w:tab/>
         <w:t xml:space="preserve">Franzluebbers, A.J. Soil organic matter stratification ratio as an indicator of soil quality. </w:t>
       </w:r>
+      <w:proofErr w:type="spellStart"/>
       <w:r>
         <w:rPr>
           <w:i/>
           <w:iCs/>
-        </w:rPr>
-        <w:t>Soil &amp; Tillage Research</w:t>
-      </w:r>
-      <w:r>
+          <w:lang w:val="es-CL"/>
+        </w:rPr>
+        <w:t>Soil</w:t>
+      </w:r>
+      <w:proofErr w:type="spellEnd"/>
+      <w:r>
+        <w:rPr>
+          <w:i/>
+          <w:iCs/>
+          <w:lang w:val="es-CL"/>
+        </w:rPr>
+        <w:t xml:space="preserve"> &amp; </w:t>
+      </w:r>
+      <w:proofErr w:type="spellStart"/>
+      <w:r>
+        <w:rPr>
+          <w:i/>
+          <w:iCs/>
+          <w:lang w:val="es-CL"/>
+        </w:rPr>
+        <w:t>Tillage</w:t>
+      </w:r>
+      <w:proofErr w:type="spellEnd"/>
+      <w:r>
+        <w:rPr>
+          <w:i/>
+          <w:iCs/>
+          <w:lang w:val="es-CL"/>
+        </w:rPr>
+        <w:t xml:space="preserve"> </w:t>
+      </w:r>
+      <w:proofErr w:type="spellStart"/>
+      <w:r>
+        <w:rPr>
+          <w:i/>
+          <w:iCs/>
+          <w:lang w:val="es-CL"/>
+        </w:rPr>
+        <w:t>Research</w:t>
+      </w:r>
+      <w:proofErr w:type="spellEnd"/>
+      <w:r>
+        <w:rPr>
+          <w:lang w:val="es-CL"/>
+        </w:rPr>
         <w:t xml:space="preserve"> 2002, 66, 95-106, doi:10.1016/S0167-1987(02)00018-1.</w:t>
       </w:r>
     </w:p>
@@ -14936,13 +15116,50 @@
           <w:numId w:val="0"/>
         </w:numPr>
         <w:ind w:left="426" w:hanging="426"/>
-      </w:pPr>
-      <w:r>
+        <w:rPr>
+          <w:lang w:val="es-CL"/>
+        </w:rPr>
+      </w:pPr>
+      <w:r>
+        <w:rPr>
+          <w:lang w:val="es-CL"/>
+        </w:rPr>
         <w:t>49.</w:t>
       </w:r>
       <w:r>
+        <w:rPr>
+          <w:lang w:val="es-CL"/>
+        </w:rPr>
         <w:tab/>
-        <w:t>Ortega, R.; Díaz, K. Análisis de fertilidad de suelos y recomendación de fertilizantes. In Agricultura de Precisión. Introducción al Manejo sitio-específico, INIA, Ed.; Serie Quilamapu; Chillán, Chile, 1999; Volume 129, pp. 135-146.</w:t>
+        <w:t xml:space="preserve">Ortega, R.; Díaz, K. Análisis de fertilidad de suelos y recomendación de fertilizantes. In Agricultura de Precisión. Introducción al Manejo sitio-específico, INIA, Ed.; Serie </w:t>
+      </w:r>
+      <w:proofErr w:type="spellStart"/>
+      <w:r>
+        <w:rPr>
+          <w:lang w:val="es-CL"/>
+        </w:rPr>
+        <w:t>Quilamapu</w:t>
+      </w:r>
+      <w:proofErr w:type="spellEnd"/>
+      <w:r>
+        <w:rPr>
+          <w:lang w:val="es-CL"/>
+        </w:rPr>
+        <w:t xml:space="preserve">; Chillán, Chile, 1999; </w:t>
+      </w:r>
+      <w:proofErr w:type="spellStart"/>
+      <w:r>
+        <w:rPr>
+          <w:lang w:val="es-CL"/>
+        </w:rPr>
+        <w:t>Volume</w:t>
+      </w:r>
+      <w:proofErr w:type="spellEnd"/>
+      <w:r>
+        <w:rPr>
+          <w:lang w:val="es-CL"/>
+        </w:rPr>
+        <w:t xml:space="preserve"> 129, pp. 135-146.</w:t>
       </w:r>
     </w:p>
     <w:p>
@@ -14969,15 +15186,7 @@
         <w:t xml:space="preserve"> Soil and Tillage Research</w:t>
       </w:r>
       <w:r>
-        <w:t xml:space="preserve"> 2011, 115-116, 71-79, </w:t>
-      </w:r>
-      <w:proofErr w:type="gramStart"/>
-      <w:r>
-        <w:t>doi:10.1016/j.still</w:t>
-      </w:r>
-      <w:proofErr w:type="gramEnd"/>
-      <w:r>
-        <w:t>.2011.07.002.</w:t>
+        <w:t xml:space="preserve"> 2011, 115-116, 71-79, doi:10.1016/j.still.2011.07.002.</w:t>
       </w:r>
     </w:p>
     <w:p>
@@ -15004,15 +15213,7 @@
         <w:t>Soil &amp; Tillage Research</w:t>
       </w:r>
       <w:r>
-        <w:t xml:space="preserve"> 2004, 79, 185-189, </w:t>
-      </w:r>
-      <w:proofErr w:type="gramStart"/>
-      <w:r>
-        <w:t>doi:10.1016/j.still</w:t>
-      </w:r>
-      <w:proofErr w:type="gramEnd"/>
-      <w:r>
-        <w:t>.2004.07.007.</w:t>
+        <w:t xml:space="preserve"> 2004, 79, 185-189, doi:10.1016/j.still.2004.07.007.</w:t>
       </w:r>
     </w:p>
     <w:p>
@@ -15039,15 +15240,7 @@
         <w:t>Hydrological Processes</w:t>
       </w:r>
       <w:r>
-        <w:t xml:space="preserve"> 2000, 14, 155-164, doi:10.1002/(SICI)1099-1085(200001)14:1&lt;</w:t>
-      </w:r>
-      <w:proofErr w:type="gramStart"/>
-      <w:r>
-        <w:t>155::</w:t>
-      </w:r>
-      <w:proofErr w:type="gramEnd"/>
-      <w:r>
-        <w:t>AID-HYP917&gt;3.0.CO;2-J.</w:t>
+        <w:t xml:space="preserve"> 2000, 14, 155-164, doi:10.1002/(SICI)1099-1085(200001)14:1&lt;155::AID-HYP917&gt;3.0.CO;2-J.</w:t>
       </w:r>
     </w:p>
     <w:p>
@@ -15136,15 +15329,7 @@
         <w:t>Geoderma</w:t>
       </w:r>
       <w:r>
-        <w:t xml:space="preserve"> 2009, 152, 85-94, </w:t>
-      </w:r>
-      <w:proofErr w:type="gramStart"/>
-      <w:r>
-        <w:t>doi:10.1016/j.geoderma</w:t>
-      </w:r>
-      <w:proofErr w:type="gramEnd"/>
-      <w:r>
-        <w:t>.2009.05.023.</w:t>
+        <w:t xml:space="preserve"> 2009, 152, 85-94, doi:10.1016/j.geoderma.2009.05.023.</w:t>
       </w:r>
     </w:p>
     <w:p>
@@ -15236,6 +15421,9 @@
           <w:numId w:val="0"/>
         </w:numPr>
         <w:ind w:left="426" w:hanging="426"/>
+        <w:rPr>
+          <w:lang w:val="es-CL"/>
+        </w:rPr>
       </w:pPr>
       <w:r>
         <w:lastRenderedPageBreak/>
@@ -15243,7 +15431,27 @@
       </w:r>
       <w:r>
         <w:tab/>
-        <w:t>Pathak, P.; Wani, S.; Sudi, R. Long-term effects of management systems on crop yield and soil physical properties of semi-arid tropics of Vertisols. 2011; Volume 02, pp. 435-442.</w:t>
+        <w:t xml:space="preserve">Pathak, P.; Wani, S.; Sudi, R. Long-term effects of management systems on crop yield and soil physical properties of semi-arid tropics of Vertisols. </w:t>
+      </w:r>
+      <w:r>
+        <w:rPr>
+          <w:lang w:val="es-CL"/>
+        </w:rPr>
+        <w:t xml:space="preserve">2011; </w:t>
+      </w:r>
+      <w:proofErr w:type="spellStart"/>
+      <w:r>
+        <w:rPr>
+          <w:lang w:val="es-CL"/>
+        </w:rPr>
+        <w:t>Volume</w:t>
+      </w:r>
+      <w:proofErr w:type="spellEnd"/>
+      <w:r>
+        <w:rPr>
+          <w:lang w:val="es-CL"/>
+        </w:rPr>
+        <w:t xml:space="preserve"> 02, pp. 435-442.</w:t>
       </w:r>
     </w:p>
     <w:p>
@@ -15256,29 +15464,78 @@
         <w:ind w:left="426" w:hanging="426"/>
       </w:pPr>
       <w:r>
+        <w:rPr>
+          <w:lang w:val="es-CL"/>
+        </w:rPr>
         <w:t>60.</w:t>
       </w:r>
       <w:r>
+        <w:rPr>
+          <w:lang w:val="es-CL"/>
+        </w:rPr>
         <w:tab/>
-        <w:t xml:space="preserve">Seguel, O.; Sagardía, S.; Casanova, M. Efecto del exudado de Chaitophorus leucomelas sobre las propiedades hidráulicas del suelo. </w:t>
-      </w:r>
+        <w:t xml:space="preserve">Seguel, O.; </w:t>
+      </w:r>
+      <w:proofErr w:type="spellStart"/>
+      <w:r>
+        <w:rPr>
+          <w:lang w:val="es-CL"/>
+        </w:rPr>
+        <w:t>Sagardía</w:t>
+      </w:r>
+      <w:proofErr w:type="spellEnd"/>
+      <w:r>
+        <w:rPr>
+          <w:lang w:val="es-CL"/>
+        </w:rPr>
+        <w:t xml:space="preserve">, S.; Casanova, M. Efecto del exudado de </w:t>
+      </w:r>
+      <w:proofErr w:type="spellStart"/>
+      <w:r>
+        <w:rPr>
+          <w:lang w:val="es-CL"/>
+        </w:rPr>
+        <w:t>Chaitophorus</w:t>
+      </w:r>
+      <w:proofErr w:type="spellEnd"/>
+      <w:r>
+        <w:rPr>
+          <w:lang w:val="es-CL"/>
+        </w:rPr>
+        <w:t xml:space="preserve"> </w:t>
+      </w:r>
+      <w:proofErr w:type="spellStart"/>
+      <w:r>
+        <w:rPr>
+          <w:lang w:val="es-CL"/>
+        </w:rPr>
+        <w:t>leucomelas</w:t>
+      </w:r>
+      <w:proofErr w:type="spellEnd"/>
+      <w:r>
+        <w:rPr>
+          <w:lang w:val="es-CL"/>
+        </w:rPr>
+        <w:t xml:space="preserve"> sobre las propiedades hidráulicas del suelo. </w:t>
+      </w:r>
+      <w:proofErr w:type="spellStart"/>
       <w:r>
         <w:rPr>
           <w:i/>
           <w:iCs/>
         </w:rPr>
-        <w:t>Agro Sur</w:t>
-      </w:r>
-      <w:r>
-        <w:t xml:space="preserve"> 2013, 41, 1-7, doi:10.4206/</w:t>
-      </w:r>
-      <w:proofErr w:type="gramStart"/>
-      <w:r>
-        <w:t>agrosur.2013.v</w:t>
-      </w:r>
-      <w:proofErr w:type="gramEnd"/>
-      <w:r>
-        <w:t>41n2-01.</w:t>
+        <w:t>Agro</w:t>
+      </w:r>
+      <w:proofErr w:type="spellEnd"/>
+      <w:r>
+        <w:rPr>
+          <w:i/>
+          <w:iCs/>
+        </w:rPr>
+        <w:t xml:space="preserve"> Sur</w:t>
+      </w:r>
+      <w:r>
+        <w:t xml:space="preserve"> 2013, 41, 1-7, doi:10.4206/agrosur.2013.v41n2-01.</w:t>
       </w:r>
     </w:p>
     <w:p>
@@ -17524,6 +17781,7 @@
   <w:style w:type="character" w:default="1" w:styleId="DefaultParagraphFont">
     <w:name w:val="Default Paragraph Font"/>
     <w:uiPriority w:val="1"/>
+    <w:semiHidden/>
     <w:unhideWhenUsed/>
   </w:style>
   <w:style w:type="table" w:default="1" w:styleId="TableNormal">

</xml_diff>